<commit_message>
Change the file orgnization
</commit_message>
<xml_diff>
--- a/PA3_Individual.docx
+++ b/PA3_Individual.docx
@@ -1,6 +1,6 @@
 
 <file path=word/document.xml><?xml version="1.0" encoding="utf-8"?>
-<w:document xmlns:wpc="http://schemas.microsoft.com/office/word/2010/wordprocessingCanvas" xmlns:cx="http://schemas.microsoft.com/office/drawing/2014/chartex" xmlns:cx1="http://schemas.microsoft.com/office/drawing/2015/9/8/chartex" xmlns:cx2="http://schemas.microsoft.com/office/drawing/2015/10/21/chartex" xmlns:cx3="http://schemas.microsoft.com/office/drawing/2016/5/9/chartex" xmlns:cx4="http://schemas.microsoft.com/office/drawing/2016/5/10/chartex" xmlns:cx5="http://schemas.microsoft.com/office/drawing/2016/5/11/chartex" xmlns:cx6="http://schemas.microsoft.com/office/drawing/2016/5/12/chartex" xmlns:cx7="http://schemas.microsoft.com/office/drawing/2016/5/13/chartex" xmlns:cx8="http://schemas.microsoft.com/office/drawing/2016/5/14/chartex" xmlns:mc="http://schemas.openxmlformats.org/markup-compatibility/2006" xmlns:aink="http://schemas.microsoft.com/office/drawing/2016/ink" xmlns:am3d="http://schemas.microsoft.com/office/drawing/2017/model3d" xmlns:o="urn:schemas-microsoft-com:office:office" xmlns:r="http://schemas.openxmlformats.org/officeDocument/2006/relationships" xmlns:m="http://schemas.openxmlformats.org/officeDocument/2006/math" xmlns:v="urn:schemas-microsoft-com:vml" xmlns:wp14="http://schemas.microsoft.com/office/word/2010/wordprocessingDrawing" xmlns:wp="http://schemas.openxmlformats.org/drawingml/2006/wordprocessingDrawing" xmlns:w10="urn:schemas-microsoft-com:office:word" xmlns:w="http://schemas.openxmlformats.org/wordprocessingml/2006/main" xmlns:w14="http://schemas.microsoft.com/office/word/2010/wordml" xmlns:w15="http://schemas.microsoft.com/office/word/2012/wordml" xmlns:w16cid="http://schemas.microsoft.com/office/word/2016/wordml/cid" xmlns:w16se="http://schemas.microsoft.com/office/word/2015/wordml/symex" xmlns:wpg="http://schemas.microsoft.com/office/word/2010/wordprocessingGroup" xmlns:wpi="http://schemas.microsoft.com/office/word/2010/wordprocessingInk" xmlns:wne="http://schemas.microsoft.com/office/word/2006/wordml" xmlns:wps="http://schemas.microsoft.com/office/word/2010/wordprocessingShape" mc:Ignorable="w14 w15 w16se w16cid wp14">
+<w:document xmlns:wpc="http://schemas.microsoft.com/office/word/2010/wordprocessingCanvas" xmlns:mc="http://schemas.openxmlformats.org/markup-compatibility/2006" xmlns:o="urn:schemas-microsoft-com:office:office" xmlns:r="http://schemas.openxmlformats.org/officeDocument/2006/relationships" xmlns:m="http://schemas.openxmlformats.org/officeDocument/2006/math" xmlns:v="urn:schemas-microsoft-com:vml" xmlns:wp14="http://schemas.microsoft.com/office/word/2010/wordprocessingDrawing" xmlns:wp="http://schemas.openxmlformats.org/drawingml/2006/wordprocessingDrawing" xmlns:w10="urn:schemas-microsoft-com:office:word" xmlns:w="http://schemas.openxmlformats.org/wordprocessingml/2006/main" xmlns:w14="http://schemas.microsoft.com/office/word/2010/wordml" xmlns:w15="http://schemas.microsoft.com/office/word/2012/wordml" xmlns:wpg="http://schemas.microsoft.com/office/word/2010/wordprocessingGroup" xmlns:wpi="http://schemas.microsoft.com/office/word/2010/wordprocessingInk" xmlns:wne="http://schemas.microsoft.com/office/word/2006/wordml" xmlns:wps="http://schemas.microsoft.com/office/word/2010/wordprocessingShape" mc:Ignorable="w14 w15 wp14">
   <w:body>
     <w:tbl>
       <w:tblPr>
@@ -179,7 +179,7 @@
           <w:spacing w:val="5"/>
           <w:kern w:val="1"/>
         </w:rPr>
-        <w:t>Zhenrui</w:t>
+        <w:t>Xingyi</w:t>
       </w:r>
       <w:proofErr w:type="spellEnd"/>
       <w:r>
@@ -189,7 +189,7 @@
           <w:spacing w:val="5"/>
           <w:kern w:val="1"/>
         </w:rPr>
-        <w:t xml:space="preserve"> Yue</w:t>
+        <w:t xml:space="preserve"> Yang</w:t>
       </w:r>
     </w:p>
     <w:p>
@@ -214,7 +214,7 @@
           <w:spacing w:val="5"/>
           <w:kern w:val="1"/>
         </w:rPr>
-        <w:t>Computer Science &amp; Engineering</w:t>
+        <w:t>Electrical and Computer Engineering</w:t>
       </w:r>
     </w:p>
     <w:p>
@@ -257,12 +257,14 @@
         <w:rPr>
           <w:spacing w:val="5"/>
           <w:kern w:val="1"/>
-        </w:rPr>
-      </w:pPr>
-      <w:r>
-        <w:rPr>
-          <w:spacing w:val="5"/>
-          <w:kern w:val="1"/>
+          <w:lang w:val="fr-FR"/>
+        </w:rPr>
+      </w:pPr>
+      <w:r>
+        <w:rPr>
+          <w:spacing w:val="5"/>
+          <w:kern w:val="1"/>
+          <w:lang w:val="fr-FR"/>
         </w:rPr>
         <w:t>La Jolla, CA 92093</w:t>
       </w:r>
@@ -284,6 +286,7 @@
           <w:iCs/>
           <w:spacing w:val="5"/>
           <w:kern w:val="1"/>
+          <w:lang w:val="fr-FR"/>
         </w:rPr>
       </w:pPr>
       <w:r>
@@ -292,17 +295,9 @@
           <w:iCs/>
           <w:spacing w:val="5"/>
           <w:kern w:val="1"/>
-        </w:rPr>
-        <w:t>yuezrhb@g</w:t>
-      </w:r>
-      <w:r>
-        <w:rPr>
-          <w:i/>
-          <w:iCs/>
-          <w:spacing w:val="5"/>
-          <w:kern w:val="1"/>
-        </w:rPr>
-        <w:t>mail.com</w:t>
+          <w:lang w:val="fr-FR"/>
+        </w:rPr>
+        <w:t>x3yang@ucsd.edu</w:t>
       </w:r>
     </w:p>
     <w:p>
@@ -317,15 +312,22 @@
         <w:rPr>
           <w:spacing w:val="5"/>
           <w:kern w:val="1"/>
+          <w:lang w:val="fr-FR"/>
         </w:rPr>
       </w:pPr>
     </w:p>
     <w:p>
       <w:pPr>
+        <w:pStyle w:val="a6"/>
         <w:widowControl w:val="0"/>
+        <w:numPr>
+          <w:ilvl w:val="0"/>
+          <w:numId w:val="16"/>
+        </w:numPr>
         <w:autoSpaceDE w:val="0"/>
         <w:autoSpaceDN w:val="0"/>
         <w:adjustRightInd w:val="0"/>
+        <w:ind w:firstLineChars="0"/>
         <w:rPr>
           <w:b/>
           <w:bCs/>
@@ -335,28 +337,6 @@
           <w:szCs w:val="24"/>
         </w:rPr>
       </w:pPr>
-      <w:r>
-        <w:rPr>
-          <w:b/>
-          <w:bCs/>
-          <w:spacing w:val="24"/>
-          <w:kern w:val="1"/>
-          <w:sz w:val="24"/>
-          <w:szCs w:val="24"/>
-        </w:rPr>
-        <w:t>1</w:t>
-      </w:r>
-      <w:r>
-        <w:rPr>
-          <w:b/>
-          <w:bCs/>
-          <w:spacing w:val="24"/>
-          <w:kern w:val="1"/>
-          <w:sz w:val="24"/>
-          <w:szCs w:val="24"/>
-        </w:rPr>
-        <w:tab/>
-      </w:r>
       <w:r>
         <w:rPr>
           <w:b/>
@@ -453,7 +433,927 @@
           <w:spacing w:val="5"/>
           <w:kern w:val="1"/>
         </w:rPr>
-        <w:t>Filtered Inputs</w:t>
+        <w:t xml:space="preserve">For input feature map </w:t>
+      </w:r>
+      <w:proofErr w:type="gramStart"/>
+      <w:r>
+        <w:rPr>
+          <w:spacing w:val="5"/>
+          <w:kern w:val="1"/>
+        </w:rPr>
+        <w:t>of</w:t>
+      </w:r>
+      <w:r>
+        <w:rPr>
+          <w:rFonts w:hint="eastAsia"/>
+          <w:spacing w:val="5"/>
+          <w:kern w:val="1"/>
+        </w:rPr>
+        <w:t xml:space="preserve"> </w:t>
+      </w:r>
+      <w:proofErr w:type="gramEnd"/>
+      <m:oMath>
+        <m:r>
+          <w:rPr>
+            <w:rFonts w:ascii="Cambria Math" w:hAnsi="Cambria Math"/>
+            <w:spacing w:val="5"/>
+            <w:kern w:val="1"/>
+          </w:rPr>
+          <m:t>5×5</m:t>
+        </m:r>
+      </m:oMath>
+      <w:r>
+        <w:rPr>
+          <w:spacing w:val="5"/>
+          <w:kern w:val="1"/>
+        </w:rPr>
+        <w:t xml:space="preserve">, convolution with </w:t>
+      </w:r>
+      <m:oMath>
+        <m:r>
+          <w:rPr>
+            <w:rFonts w:ascii="Cambria Math" w:hAnsi="Cambria Math"/>
+            <w:spacing w:val="5"/>
+            <w:kern w:val="1"/>
+          </w:rPr>
+          <m:t>3×3</m:t>
+        </m:r>
+      </m:oMath>
+      <w:r>
+        <w:rPr>
+          <w:rFonts w:hint="eastAsia"/>
+          <w:spacing w:val="5"/>
+          <w:kern w:val="1"/>
+        </w:rPr>
+        <w:t xml:space="preserve"> ker</w:t>
+      </w:r>
+      <w:proofErr w:type="spellStart"/>
+      <w:r>
+        <w:rPr>
+          <w:rFonts w:hint="eastAsia"/>
+          <w:spacing w:val="5"/>
+          <w:kern w:val="1"/>
+        </w:rPr>
+        <w:t>nel</w:t>
+      </w:r>
+      <w:proofErr w:type="spellEnd"/>
+      <w:r>
+        <w:rPr>
+          <w:rFonts w:hint="eastAsia"/>
+          <w:spacing w:val="5"/>
+          <w:kern w:val="1"/>
+        </w:rPr>
+        <w:t xml:space="preserve">, </w:t>
+      </w:r>
+      <w:r>
+        <w:t xml:space="preserve">stride </w:t>
+      </w:r>
+      <w:r>
+        <w:t>1</w:t>
+      </w:r>
+      <w:r>
+        <w:t xml:space="preserve"> </w:t>
+      </w:r>
+      <w:r>
+        <w:rPr>
+          <w:rFonts w:hint="eastAsia"/>
+          <w:spacing w:val="5"/>
+          <w:kern w:val="1"/>
+        </w:rPr>
+        <w:t xml:space="preserve">and </w:t>
+      </w:r>
+      <w:r>
+        <w:t xml:space="preserve">no zero-padding </w:t>
+      </w:r>
+      <w:r>
+        <w:t xml:space="preserve">produce a output of </w:t>
+      </w:r>
+      <m:oMath>
+        <m:r>
+          <w:rPr>
+            <w:rFonts w:ascii="Cambria Math" w:hAnsi="Cambria Math"/>
+          </w:rPr>
+          <m:t>3×3</m:t>
+        </m:r>
+      </m:oMath>
+      <w:r>
+        <w:rPr>
+          <w:rFonts w:hint="eastAsia"/>
+        </w:rPr>
+        <w:t>.</w:t>
+      </w:r>
+    </w:p>
+    <w:p>
+      <w:pPr>
+        <w:widowControl w:val="0"/>
+        <w:autoSpaceDE w:val="0"/>
+        <w:autoSpaceDN w:val="0"/>
+        <w:adjustRightInd w:val="0"/>
+        <w:spacing w:before="120" w:line="226" w:lineRule="auto"/>
+        <w:jc w:val="both"/>
+        <w:rPr>
+          <w:spacing w:val="5"/>
+          <w:kern w:val="1"/>
+        </w:rPr>
+      </w:pPr>
+      <w:r>
+        <w:rPr>
+          <w:spacing w:val="5"/>
+          <w:kern w:val="1"/>
+        </w:rPr>
+        <w:t>Filtered input</w:t>
+      </w:r>
+      <w:r>
+        <w:rPr>
+          <w:spacing w:val="5"/>
+          <w:kern w:val="1"/>
+        </w:rPr>
+        <w:t xml:space="preserve"> 1</w:t>
+      </w:r>
+      <w:r>
+        <w:rPr>
+          <w:spacing w:val="5"/>
+          <w:kern w:val="1"/>
+        </w:rPr>
+        <w:t>:</w:t>
+      </w:r>
+    </w:p>
+    <w:tbl>
+      <w:tblPr>
+        <w:tblStyle w:val="a5"/>
+        <w:tblW w:w="1749" w:type="dxa"/>
+        <w:jc w:val="center"/>
+        <w:tblLook w:val="04A0" w:firstRow="1" w:lastRow="0" w:firstColumn="1" w:lastColumn="0" w:noHBand="0" w:noVBand="1"/>
+      </w:tblPr>
+      <w:tblGrid>
+        <w:gridCol w:w="321"/>
+        <w:gridCol w:w="393"/>
+        <w:gridCol w:w="393"/>
+        <w:gridCol w:w="321"/>
+        <w:gridCol w:w="321"/>
+      </w:tblGrid>
+      <w:tr>
+        <w:trPr>
+          <w:trHeight w:val="264"/>
+          <w:jc w:val="center"/>
+        </w:trPr>
+        <w:tc>
+          <w:tcPr>
+            <w:tcW w:w="0" w:type="auto"/>
+          </w:tcPr>
+          <w:p>
+            <w:pPr>
+              <w:widowControl w:val="0"/>
+              <w:autoSpaceDE w:val="0"/>
+              <w:autoSpaceDN w:val="0"/>
+              <w:adjustRightInd w:val="0"/>
+              <w:spacing w:before="120" w:line="226" w:lineRule="auto"/>
+              <w:jc w:val="both"/>
+              <w:rPr>
+                <w:spacing w:val="5"/>
+                <w:kern w:val="1"/>
+              </w:rPr>
+            </w:pPr>
+            <w:r>
+              <w:rPr>
+                <w:rFonts w:hint="eastAsia"/>
+                <w:spacing w:val="5"/>
+                <w:kern w:val="1"/>
+              </w:rPr>
+              <w:t>x</w:t>
+            </w:r>
+          </w:p>
+        </w:tc>
+        <w:tc>
+          <w:tcPr>
+            <w:tcW w:w="0" w:type="auto"/>
+          </w:tcPr>
+          <w:p>
+            <w:pPr>
+              <w:widowControl w:val="0"/>
+              <w:autoSpaceDE w:val="0"/>
+              <w:autoSpaceDN w:val="0"/>
+              <w:adjustRightInd w:val="0"/>
+              <w:spacing w:before="120" w:line="226" w:lineRule="auto"/>
+              <w:jc w:val="both"/>
+              <w:rPr>
+                <w:spacing w:val="5"/>
+                <w:kern w:val="1"/>
+                <w:lang w:val="de-DE"/>
+              </w:rPr>
+            </w:pPr>
+            <w:r>
+              <w:rPr>
+                <w:rFonts w:hint="eastAsia"/>
+                <w:spacing w:val="5"/>
+                <w:kern w:val="1"/>
+                <w:lang w:eastAsia="zh-CN"/>
+              </w:rPr>
+              <w:t>x</w:t>
+            </w:r>
+          </w:p>
+        </w:tc>
+        <w:tc>
+          <w:tcPr>
+            <w:tcW w:w="0" w:type="auto"/>
+          </w:tcPr>
+          <w:p>
+            <w:pPr>
+              <w:widowControl w:val="0"/>
+              <w:autoSpaceDE w:val="0"/>
+              <w:autoSpaceDN w:val="0"/>
+              <w:adjustRightInd w:val="0"/>
+              <w:spacing w:before="120" w:line="226" w:lineRule="auto"/>
+              <w:jc w:val="both"/>
+              <w:rPr>
+                <w:spacing w:val="5"/>
+                <w:kern w:val="1"/>
+              </w:rPr>
+            </w:pPr>
+            <w:r>
+              <w:rPr>
+                <w:rFonts w:hint="eastAsia"/>
+                <w:spacing w:val="5"/>
+                <w:kern w:val="1"/>
+              </w:rPr>
+              <w:t>x</w:t>
+            </w:r>
+          </w:p>
+        </w:tc>
+        <w:tc>
+          <w:tcPr>
+            <w:tcW w:w="0" w:type="auto"/>
+          </w:tcPr>
+          <w:p>
+            <w:pPr>
+              <w:widowControl w:val="0"/>
+              <w:autoSpaceDE w:val="0"/>
+              <w:autoSpaceDN w:val="0"/>
+              <w:adjustRightInd w:val="0"/>
+              <w:spacing w:before="120" w:line="226" w:lineRule="auto"/>
+              <w:jc w:val="both"/>
+              <w:rPr>
+                <w:spacing w:val="5"/>
+                <w:kern w:val="1"/>
+              </w:rPr>
+            </w:pPr>
+            <w:r>
+              <w:rPr>
+                <w:rFonts w:hint="eastAsia"/>
+                <w:spacing w:val="5"/>
+                <w:kern w:val="1"/>
+              </w:rPr>
+              <w:t>x</w:t>
+            </w:r>
+          </w:p>
+        </w:tc>
+        <w:tc>
+          <w:tcPr>
+            <w:tcW w:w="0" w:type="auto"/>
+          </w:tcPr>
+          <w:p>
+            <w:pPr>
+              <w:widowControl w:val="0"/>
+              <w:autoSpaceDE w:val="0"/>
+              <w:autoSpaceDN w:val="0"/>
+              <w:adjustRightInd w:val="0"/>
+              <w:spacing w:before="120" w:line="226" w:lineRule="auto"/>
+              <w:jc w:val="both"/>
+              <w:rPr>
+                <w:spacing w:val="5"/>
+                <w:kern w:val="1"/>
+              </w:rPr>
+            </w:pPr>
+            <w:r>
+              <w:rPr>
+                <w:rFonts w:hint="eastAsia"/>
+                <w:spacing w:val="5"/>
+                <w:kern w:val="1"/>
+              </w:rPr>
+              <w:t>x</w:t>
+            </w:r>
+          </w:p>
+        </w:tc>
+      </w:tr>
+      <w:tr>
+        <w:trPr>
+          <w:trHeight w:val="264"/>
+          <w:jc w:val="center"/>
+        </w:trPr>
+        <w:tc>
+          <w:tcPr>
+            <w:tcW w:w="0" w:type="auto"/>
+          </w:tcPr>
+          <w:p>
+            <w:pPr>
+              <w:widowControl w:val="0"/>
+              <w:autoSpaceDE w:val="0"/>
+              <w:autoSpaceDN w:val="0"/>
+              <w:adjustRightInd w:val="0"/>
+              <w:spacing w:before="120" w:line="226" w:lineRule="auto"/>
+              <w:jc w:val="both"/>
+              <w:rPr>
+                <w:spacing w:val="5"/>
+                <w:kern w:val="1"/>
+              </w:rPr>
+            </w:pPr>
+            <w:r>
+              <w:rPr>
+                <w:rFonts w:hint="eastAsia"/>
+                <w:spacing w:val="5"/>
+                <w:kern w:val="1"/>
+              </w:rPr>
+              <w:t>x</w:t>
+            </w:r>
+          </w:p>
+        </w:tc>
+        <w:tc>
+          <w:tcPr>
+            <w:tcW w:w="0" w:type="auto"/>
+          </w:tcPr>
+          <w:p>
+            <w:pPr>
+              <w:widowControl w:val="0"/>
+              <w:autoSpaceDE w:val="0"/>
+              <w:autoSpaceDN w:val="0"/>
+              <w:adjustRightInd w:val="0"/>
+              <w:spacing w:before="120" w:line="226" w:lineRule="auto"/>
+              <w:jc w:val="both"/>
+              <w:rPr>
+                <w:spacing w:val="5"/>
+                <w:kern w:val="1"/>
+              </w:rPr>
+            </w:pPr>
+            <w:r>
+              <w:rPr>
+                <w:rFonts w:hint="eastAsia"/>
+                <w:spacing w:val="5"/>
+                <w:kern w:val="1"/>
+              </w:rPr>
+              <w:t>4</w:t>
+            </w:r>
+          </w:p>
+        </w:tc>
+        <w:tc>
+          <w:tcPr>
+            <w:tcW w:w="0" w:type="auto"/>
+          </w:tcPr>
+          <w:p>
+            <w:pPr>
+              <w:widowControl w:val="0"/>
+              <w:autoSpaceDE w:val="0"/>
+              <w:autoSpaceDN w:val="0"/>
+              <w:adjustRightInd w:val="0"/>
+              <w:spacing w:before="120" w:line="226" w:lineRule="auto"/>
+              <w:jc w:val="both"/>
+              <w:rPr>
+                <w:spacing w:val="5"/>
+                <w:kern w:val="1"/>
+              </w:rPr>
+            </w:pPr>
+            <w:r>
+              <w:rPr>
+                <w:rFonts w:hint="eastAsia"/>
+                <w:spacing w:val="5"/>
+                <w:kern w:val="1"/>
+              </w:rPr>
+              <w:t>4</w:t>
+            </w:r>
+          </w:p>
+        </w:tc>
+        <w:tc>
+          <w:tcPr>
+            <w:tcW w:w="0" w:type="auto"/>
+          </w:tcPr>
+          <w:p>
+            <w:pPr>
+              <w:widowControl w:val="0"/>
+              <w:autoSpaceDE w:val="0"/>
+              <w:autoSpaceDN w:val="0"/>
+              <w:adjustRightInd w:val="0"/>
+              <w:spacing w:before="120" w:line="226" w:lineRule="auto"/>
+              <w:jc w:val="both"/>
+              <w:rPr>
+                <w:spacing w:val="5"/>
+                <w:kern w:val="1"/>
+              </w:rPr>
+            </w:pPr>
+            <w:r>
+              <w:rPr>
+                <w:rFonts w:hint="eastAsia"/>
+                <w:spacing w:val="5"/>
+                <w:kern w:val="1"/>
+              </w:rPr>
+              <w:t>3</w:t>
+            </w:r>
+          </w:p>
+        </w:tc>
+        <w:tc>
+          <w:tcPr>
+            <w:tcW w:w="0" w:type="auto"/>
+          </w:tcPr>
+          <w:p>
+            <w:pPr>
+              <w:widowControl w:val="0"/>
+              <w:autoSpaceDE w:val="0"/>
+              <w:autoSpaceDN w:val="0"/>
+              <w:adjustRightInd w:val="0"/>
+              <w:spacing w:before="120" w:line="226" w:lineRule="auto"/>
+              <w:jc w:val="both"/>
+              <w:rPr>
+                <w:spacing w:val="5"/>
+                <w:kern w:val="1"/>
+              </w:rPr>
+            </w:pPr>
+            <w:r>
+              <w:rPr>
+                <w:rFonts w:hint="eastAsia"/>
+                <w:spacing w:val="5"/>
+                <w:kern w:val="1"/>
+              </w:rPr>
+              <w:t>x</w:t>
+            </w:r>
+          </w:p>
+        </w:tc>
+      </w:tr>
+      <w:tr>
+        <w:trPr>
+          <w:trHeight w:val="254"/>
+          <w:jc w:val="center"/>
+        </w:trPr>
+        <w:tc>
+          <w:tcPr>
+            <w:tcW w:w="0" w:type="auto"/>
+          </w:tcPr>
+          <w:p>
+            <w:pPr>
+              <w:widowControl w:val="0"/>
+              <w:autoSpaceDE w:val="0"/>
+              <w:autoSpaceDN w:val="0"/>
+              <w:adjustRightInd w:val="0"/>
+              <w:spacing w:before="120" w:line="226" w:lineRule="auto"/>
+              <w:jc w:val="both"/>
+              <w:rPr>
+                <w:spacing w:val="5"/>
+                <w:kern w:val="1"/>
+              </w:rPr>
+            </w:pPr>
+            <w:r>
+              <w:rPr>
+                <w:rFonts w:hint="eastAsia"/>
+                <w:spacing w:val="5"/>
+                <w:kern w:val="1"/>
+              </w:rPr>
+              <w:t>x</w:t>
+            </w:r>
+          </w:p>
+        </w:tc>
+        <w:tc>
+          <w:tcPr>
+            <w:tcW w:w="0" w:type="auto"/>
+          </w:tcPr>
+          <w:p>
+            <w:pPr>
+              <w:widowControl w:val="0"/>
+              <w:autoSpaceDE w:val="0"/>
+              <w:autoSpaceDN w:val="0"/>
+              <w:adjustRightInd w:val="0"/>
+              <w:spacing w:before="120" w:line="226" w:lineRule="auto"/>
+              <w:jc w:val="both"/>
+              <w:rPr>
+                <w:spacing w:val="5"/>
+                <w:kern w:val="1"/>
+              </w:rPr>
+            </w:pPr>
+            <w:r>
+              <w:rPr>
+                <w:rFonts w:hint="eastAsia"/>
+                <w:spacing w:val="5"/>
+                <w:kern w:val="1"/>
+              </w:rPr>
+              <w:t>-</w:t>
+            </w:r>
+            <w:r>
+              <w:rPr>
+                <w:spacing w:val="5"/>
+                <w:kern w:val="1"/>
+              </w:rPr>
+              <w:t>4</w:t>
+            </w:r>
+          </w:p>
+        </w:tc>
+        <w:tc>
+          <w:tcPr>
+            <w:tcW w:w="0" w:type="auto"/>
+          </w:tcPr>
+          <w:p>
+            <w:pPr>
+              <w:widowControl w:val="0"/>
+              <w:autoSpaceDE w:val="0"/>
+              <w:autoSpaceDN w:val="0"/>
+              <w:adjustRightInd w:val="0"/>
+              <w:spacing w:before="120" w:line="226" w:lineRule="auto"/>
+              <w:jc w:val="both"/>
+              <w:rPr>
+                <w:spacing w:val="5"/>
+                <w:kern w:val="1"/>
+              </w:rPr>
+            </w:pPr>
+            <w:r>
+              <w:rPr>
+                <w:rFonts w:hint="eastAsia"/>
+                <w:spacing w:val="5"/>
+                <w:kern w:val="1"/>
+              </w:rPr>
+              <w:t>-</w:t>
+            </w:r>
+            <w:r>
+              <w:rPr>
+                <w:spacing w:val="5"/>
+                <w:kern w:val="1"/>
+              </w:rPr>
+              <w:t>1</w:t>
+            </w:r>
+          </w:p>
+        </w:tc>
+        <w:tc>
+          <w:tcPr>
+            <w:tcW w:w="0" w:type="auto"/>
+          </w:tcPr>
+          <w:p>
+            <w:pPr>
+              <w:widowControl w:val="0"/>
+              <w:autoSpaceDE w:val="0"/>
+              <w:autoSpaceDN w:val="0"/>
+              <w:adjustRightInd w:val="0"/>
+              <w:spacing w:before="120" w:line="226" w:lineRule="auto"/>
+              <w:jc w:val="both"/>
+              <w:rPr>
+                <w:spacing w:val="5"/>
+                <w:kern w:val="1"/>
+              </w:rPr>
+            </w:pPr>
+            <w:r>
+              <w:rPr>
+                <w:rFonts w:hint="eastAsia"/>
+                <w:spacing w:val="5"/>
+                <w:kern w:val="1"/>
+              </w:rPr>
+              <w:t>0</w:t>
+            </w:r>
+          </w:p>
+        </w:tc>
+        <w:tc>
+          <w:tcPr>
+            <w:tcW w:w="0" w:type="auto"/>
+          </w:tcPr>
+          <w:p>
+            <w:pPr>
+              <w:widowControl w:val="0"/>
+              <w:autoSpaceDE w:val="0"/>
+              <w:autoSpaceDN w:val="0"/>
+              <w:adjustRightInd w:val="0"/>
+              <w:spacing w:before="120" w:line="226" w:lineRule="auto"/>
+              <w:jc w:val="both"/>
+              <w:rPr>
+                <w:spacing w:val="5"/>
+                <w:kern w:val="1"/>
+              </w:rPr>
+            </w:pPr>
+            <w:r>
+              <w:rPr>
+                <w:rFonts w:hint="eastAsia"/>
+                <w:spacing w:val="5"/>
+                <w:kern w:val="1"/>
+              </w:rPr>
+              <w:t>x</w:t>
+            </w:r>
+          </w:p>
+        </w:tc>
+      </w:tr>
+      <w:tr>
+        <w:trPr>
+          <w:trHeight w:val="264"/>
+          <w:jc w:val="center"/>
+        </w:trPr>
+        <w:tc>
+          <w:tcPr>
+            <w:tcW w:w="0" w:type="auto"/>
+          </w:tcPr>
+          <w:p>
+            <w:pPr>
+              <w:widowControl w:val="0"/>
+              <w:autoSpaceDE w:val="0"/>
+              <w:autoSpaceDN w:val="0"/>
+              <w:adjustRightInd w:val="0"/>
+              <w:spacing w:before="120" w:line="226" w:lineRule="auto"/>
+              <w:jc w:val="both"/>
+              <w:rPr>
+                <w:spacing w:val="5"/>
+                <w:kern w:val="1"/>
+              </w:rPr>
+            </w:pPr>
+            <w:r>
+              <w:rPr>
+                <w:rFonts w:hint="eastAsia"/>
+                <w:spacing w:val="5"/>
+                <w:kern w:val="1"/>
+              </w:rPr>
+              <w:t>x</w:t>
+            </w:r>
+          </w:p>
+        </w:tc>
+        <w:tc>
+          <w:tcPr>
+            <w:tcW w:w="0" w:type="auto"/>
+          </w:tcPr>
+          <w:p>
+            <w:pPr>
+              <w:widowControl w:val="0"/>
+              <w:autoSpaceDE w:val="0"/>
+              <w:autoSpaceDN w:val="0"/>
+              <w:adjustRightInd w:val="0"/>
+              <w:spacing w:before="120" w:line="226" w:lineRule="auto"/>
+              <w:jc w:val="both"/>
+              <w:rPr>
+                <w:spacing w:val="5"/>
+                <w:kern w:val="1"/>
+              </w:rPr>
+            </w:pPr>
+            <w:r>
+              <w:rPr>
+                <w:rFonts w:hint="eastAsia"/>
+                <w:spacing w:val="5"/>
+                <w:kern w:val="1"/>
+              </w:rPr>
+              <w:t>-</w:t>
+            </w:r>
+            <w:r>
+              <w:rPr>
+                <w:spacing w:val="5"/>
+                <w:kern w:val="1"/>
+              </w:rPr>
+              <w:t>2</w:t>
+            </w:r>
+          </w:p>
+        </w:tc>
+        <w:tc>
+          <w:tcPr>
+            <w:tcW w:w="0" w:type="auto"/>
+          </w:tcPr>
+          <w:p>
+            <w:pPr>
+              <w:widowControl w:val="0"/>
+              <w:autoSpaceDE w:val="0"/>
+              <w:autoSpaceDN w:val="0"/>
+              <w:adjustRightInd w:val="0"/>
+              <w:spacing w:before="120" w:line="226" w:lineRule="auto"/>
+              <w:jc w:val="both"/>
+              <w:rPr>
+                <w:spacing w:val="5"/>
+                <w:kern w:val="1"/>
+              </w:rPr>
+            </w:pPr>
+            <w:r>
+              <w:rPr>
+                <w:rFonts w:hint="eastAsia"/>
+                <w:spacing w:val="5"/>
+                <w:kern w:val="1"/>
+              </w:rPr>
+              <w:t>-</w:t>
+            </w:r>
+            <w:r>
+              <w:rPr>
+                <w:spacing w:val="5"/>
+                <w:kern w:val="1"/>
+              </w:rPr>
+              <w:t>1</w:t>
+            </w:r>
+          </w:p>
+        </w:tc>
+        <w:tc>
+          <w:tcPr>
+            <w:tcW w:w="0" w:type="auto"/>
+          </w:tcPr>
+          <w:p>
+            <w:pPr>
+              <w:widowControl w:val="0"/>
+              <w:autoSpaceDE w:val="0"/>
+              <w:autoSpaceDN w:val="0"/>
+              <w:adjustRightInd w:val="0"/>
+              <w:spacing w:before="120" w:line="226" w:lineRule="auto"/>
+              <w:jc w:val="both"/>
+              <w:rPr>
+                <w:spacing w:val="5"/>
+                <w:kern w:val="1"/>
+              </w:rPr>
+            </w:pPr>
+            <w:r>
+              <w:rPr>
+                <w:rFonts w:hint="eastAsia"/>
+                <w:spacing w:val="5"/>
+                <w:kern w:val="1"/>
+              </w:rPr>
+              <w:t>0</w:t>
+            </w:r>
+          </w:p>
+        </w:tc>
+        <w:tc>
+          <w:tcPr>
+            <w:tcW w:w="0" w:type="auto"/>
+          </w:tcPr>
+          <w:p>
+            <w:pPr>
+              <w:widowControl w:val="0"/>
+              <w:autoSpaceDE w:val="0"/>
+              <w:autoSpaceDN w:val="0"/>
+              <w:adjustRightInd w:val="0"/>
+              <w:spacing w:before="120" w:line="226" w:lineRule="auto"/>
+              <w:jc w:val="both"/>
+              <w:rPr>
+                <w:spacing w:val="5"/>
+                <w:kern w:val="1"/>
+              </w:rPr>
+            </w:pPr>
+            <w:r>
+              <w:rPr>
+                <w:rFonts w:hint="eastAsia"/>
+                <w:spacing w:val="5"/>
+                <w:kern w:val="1"/>
+              </w:rPr>
+              <w:t>x</w:t>
+            </w:r>
+          </w:p>
+        </w:tc>
+      </w:tr>
+      <w:tr>
+        <w:trPr>
+          <w:trHeight w:val="264"/>
+          <w:jc w:val="center"/>
+        </w:trPr>
+        <w:tc>
+          <w:tcPr>
+            <w:tcW w:w="0" w:type="auto"/>
+          </w:tcPr>
+          <w:p>
+            <w:pPr>
+              <w:widowControl w:val="0"/>
+              <w:autoSpaceDE w:val="0"/>
+              <w:autoSpaceDN w:val="0"/>
+              <w:adjustRightInd w:val="0"/>
+              <w:spacing w:before="120" w:line="226" w:lineRule="auto"/>
+              <w:jc w:val="both"/>
+              <w:rPr>
+                <w:spacing w:val="5"/>
+                <w:kern w:val="1"/>
+              </w:rPr>
+            </w:pPr>
+            <w:r>
+              <w:rPr>
+                <w:rFonts w:hint="eastAsia"/>
+                <w:spacing w:val="5"/>
+                <w:kern w:val="1"/>
+              </w:rPr>
+              <w:t>x</w:t>
+            </w:r>
+          </w:p>
+        </w:tc>
+        <w:tc>
+          <w:tcPr>
+            <w:tcW w:w="0" w:type="auto"/>
+          </w:tcPr>
+          <w:p>
+            <w:pPr>
+              <w:widowControl w:val="0"/>
+              <w:autoSpaceDE w:val="0"/>
+              <w:autoSpaceDN w:val="0"/>
+              <w:adjustRightInd w:val="0"/>
+              <w:spacing w:before="120" w:line="226" w:lineRule="auto"/>
+              <w:jc w:val="both"/>
+              <w:rPr>
+                <w:spacing w:val="5"/>
+                <w:kern w:val="1"/>
+              </w:rPr>
+            </w:pPr>
+            <w:r>
+              <w:rPr>
+                <w:rFonts w:hint="eastAsia"/>
+                <w:spacing w:val="5"/>
+                <w:kern w:val="1"/>
+              </w:rPr>
+              <w:t>x</w:t>
+            </w:r>
+          </w:p>
+        </w:tc>
+        <w:tc>
+          <w:tcPr>
+            <w:tcW w:w="0" w:type="auto"/>
+          </w:tcPr>
+          <w:p>
+            <w:pPr>
+              <w:widowControl w:val="0"/>
+              <w:autoSpaceDE w:val="0"/>
+              <w:autoSpaceDN w:val="0"/>
+              <w:adjustRightInd w:val="0"/>
+              <w:spacing w:before="120" w:line="226" w:lineRule="auto"/>
+              <w:jc w:val="both"/>
+              <w:rPr>
+                <w:spacing w:val="5"/>
+                <w:kern w:val="1"/>
+              </w:rPr>
+            </w:pPr>
+            <w:r>
+              <w:rPr>
+                <w:rFonts w:hint="eastAsia"/>
+                <w:spacing w:val="5"/>
+                <w:kern w:val="1"/>
+              </w:rPr>
+              <w:t>x</w:t>
+            </w:r>
+          </w:p>
+        </w:tc>
+        <w:tc>
+          <w:tcPr>
+            <w:tcW w:w="0" w:type="auto"/>
+          </w:tcPr>
+          <w:p>
+            <w:pPr>
+              <w:widowControl w:val="0"/>
+              <w:autoSpaceDE w:val="0"/>
+              <w:autoSpaceDN w:val="0"/>
+              <w:adjustRightInd w:val="0"/>
+              <w:spacing w:before="120" w:line="226" w:lineRule="auto"/>
+              <w:jc w:val="both"/>
+              <w:rPr>
+                <w:spacing w:val="5"/>
+                <w:kern w:val="1"/>
+              </w:rPr>
+            </w:pPr>
+            <w:r>
+              <w:rPr>
+                <w:rFonts w:hint="eastAsia"/>
+                <w:spacing w:val="5"/>
+                <w:kern w:val="1"/>
+              </w:rPr>
+              <w:t>x</w:t>
+            </w:r>
+          </w:p>
+        </w:tc>
+        <w:tc>
+          <w:tcPr>
+            <w:tcW w:w="0" w:type="auto"/>
+          </w:tcPr>
+          <w:p>
+            <w:pPr>
+              <w:widowControl w:val="0"/>
+              <w:autoSpaceDE w:val="0"/>
+              <w:autoSpaceDN w:val="0"/>
+              <w:adjustRightInd w:val="0"/>
+              <w:spacing w:before="120" w:line="226" w:lineRule="auto"/>
+              <w:jc w:val="both"/>
+              <w:rPr>
+                <w:spacing w:val="5"/>
+                <w:kern w:val="1"/>
+              </w:rPr>
+            </w:pPr>
+            <w:r>
+              <w:rPr>
+                <w:rFonts w:hint="eastAsia"/>
+                <w:spacing w:val="5"/>
+                <w:kern w:val="1"/>
+              </w:rPr>
+              <w:t>x</w:t>
+            </w:r>
+          </w:p>
+        </w:tc>
+      </w:tr>
+    </w:tbl>
+    <w:p>
+      <w:pPr>
+        <w:widowControl w:val="0"/>
+        <w:autoSpaceDE w:val="0"/>
+        <w:autoSpaceDN w:val="0"/>
+        <w:adjustRightInd w:val="0"/>
+        <w:spacing w:before="120" w:line="226" w:lineRule="auto"/>
+        <w:jc w:val="both"/>
+        <w:rPr>
+          <w:spacing w:val="5"/>
+          <w:kern w:val="1"/>
+        </w:rPr>
+      </w:pPr>
+      <w:r>
+        <w:rPr>
+          <w:spacing w:val="5"/>
+          <w:kern w:val="1"/>
+        </w:rPr>
+        <w:t>Filtered input</w:t>
+      </w:r>
+      <w:r>
+        <w:rPr>
+          <w:spacing w:val="5"/>
+          <w:kern w:val="1"/>
+        </w:rPr>
+        <w:t xml:space="preserve"> 2</w:t>
       </w:r>
       <w:r>
         <w:rPr>
@@ -675,770 +1575,6 @@
                 <w:spacing w:val="5"/>
                 <w:kern w:val="1"/>
               </w:rPr>
-              <w:t>4</w:t>
-            </w:r>
-          </w:p>
-        </w:tc>
-        <w:tc>
-          <w:tcPr>
-            <w:tcW w:w="0" w:type="auto"/>
-          </w:tcPr>
-          <w:p>
-            <w:pPr>
-              <w:widowControl w:val="0"/>
-              <w:autoSpaceDE w:val="0"/>
-              <w:autoSpaceDN w:val="0"/>
-              <w:adjustRightInd w:val="0"/>
-              <w:spacing w:before="120" w:line="226" w:lineRule="auto"/>
-              <w:jc w:val="both"/>
-              <w:rPr>
-                <w:spacing w:val="5"/>
-                <w:kern w:val="1"/>
-              </w:rPr>
-            </w:pPr>
-            <w:r>
-              <w:rPr>
-                <w:rFonts w:hint="eastAsia"/>
-                <w:spacing w:val="5"/>
-                <w:kern w:val="1"/>
-              </w:rPr>
-              <w:t>4</w:t>
-            </w:r>
-          </w:p>
-        </w:tc>
-        <w:tc>
-          <w:tcPr>
-            <w:tcW w:w="0" w:type="auto"/>
-          </w:tcPr>
-          <w:p>
-            <w:pPr>
-              <w:widowControl w:val="0"/>
-              <w:autoSpaceDE w:val="0"/>
-              <w:autoSpaceDN w:val="0"/>
-              <w:adjustRightInd w:val="0"/>
-              <w:spacing w:before="120" w:line="226" w:lineRule="auto"/>
-              <w:jc w:val="both"/>
-              <w:rPr>
-                <w:spacing w:val="5"/>
-                <w:kern w:val="1"/>
-              </w:rPr>
-            </w:pPr>
-            <w:r>
-              <w:rPr>
-                <w:rFonts w:hint="eastAsia"/>
-                <w:spacing w:val="5"/>
-                <w:kern w:val="1"/>
-              </w:rPr>
-              <w:t>3</w:t>
-            </w:r>
-          </w:p>
-        </w:tc>
-        <w:tc>
-          <w:tcPr>
-            <w:tcW w:w="0" w:type="auto"/>
-          </w:tcPr>
-          <w:p>
-            <w:pPr>
-              <w:widowControl w:val="0"/>
-              <w:autoSpaceDE w:val="0"/>
-              <w:autoSpaceDN w:val="0"/>
-              <w:adjustRightInd w:val="0"/>
-              <w:spacing w:before="120" w:line="226" w:lineRule="auto"/>
-              <w:jc w:val="both"/>
-              <w:rPr>
-                <w:spacing w:val="5"/>
-                <w:kern w:val="1"/>
-              </w:rPr>
-            </w:pPr>
-            <w:r>
-              <w:rPr>
-                <w:rFonts w:hint="eastAsia"/>
-                <w:spacing w:val="5"/>
-                <w:kern w:val="1"/>
-              </w:rPr>
-              <w:t>x</w:t>
-            </w:r>
-          </w:p>
-        </w:tc>
-      </w:tr>
-      <w:tr>
-        <w:trPr>
-          <w:trHeight w:val="254"/>
-          <w:jc w:val="center"/>
-        </w:trPr>
-        <w:tc>
-          <w:tcPr>
-            <w:tcW w:w="0" w:type="auto"/>
-          </w:tcPr>
-          <w:p>
-            <w:pPr>
-              <w:widowControl w:val="0"/>
-              <w:autoSpaceDE w:val="0"/>
-              <w:autoSpaceDN w:val="0"/>
-              <w:adjustRightInd w:val="0"/>
-              <w:spacing w:before="120" w:line="226" w:lineRule="auto"/>
-              <w:jc w:val="both"/>
-              <w:rPr>
-                <w:spacing w:val="5"/>
-                <w:kern w:val="1"/>
-              </w:rPr>
-            </w:pPr>
-            <w:r>
-              <w:rPr>
-                <w:rFonts w:hint="eastAsia"/>
-                <w:spacing w:val="5"/>
-                <w:kern w:val="1"/>
-              </w:rPr>
-              <w:t>x</w:t>
-            </w:r>
-          </w:p>
-        </w:tc>
-        <w:tc>
-          <w:tcPr>
-            <w:tcW w:w="0" w:type="auto"/>
-          </w:tcPr>
-          <w:p>
-            <w:pPr>
-              <w:widowControl w:val="0"/>
-              <w:autoSpaceDE w:val="0"/>
-              <w:autoSpaceDN w:val="0"/>
-              <w:adjustRightInd w:val="0"/>
-              <w:spacing w:before="120" w:line="226" w:lineRule="auto"/>
-              <w:jc w:val="both"/>
-              <w:rPr>
-                <w:spacing w:val="5"/>
-                <w:kern w:val="1"/>
-              </w:rPr>
-            </w:pPr>
-            <w:r>
-              <w:rPr>
-                <w:rFonts w:hint="eastAsia"/>
-                <w:spacing w:val="5"/>
-                <w:kern w:val="1"/>
-              </w:rPr>
-              <w:t>-</w:t>
-            </w:r>
-            <w:r>
-              <w:rPr>
-                <w:spacing w:val="5"/>
-                <w:kern w:val="1"/>
-              </w:rPr>
-              <w:t>4</w:t>
-            </w:r>
-          </w:p>
-        </w:tc>
-        <w:tc>
-          <w:tcPr>
-            <w:tcW w:w="0" w:type="auto"/>
-          </w:tcPr>
-          <w:p>
-            <w:pPr>
-              <w:widowControl w:val="0"/>
-              <w:autoSpaceDE w:val="0"/>
-              <w:autoSpaceDN w:val="0"/>
-              <w:adjustRightInd w:val="0"/>
-              <w:spacing w:before="120" w:line="226" w:lineRule="auto"/>
-              <w:jc w:val="both"/>
-              <w:rPr>
-                <w:spacing w:val="5"/>
-                <w:kern w:val="1"/>
-              </w:rPr>
-            </w:pPr>
-            <w:r>
-              <w:rPr>
-                <w:rFonts w:hint="eastAsia"/>
-                <w:spacing w:val="5"/>
-                <w:kern w:val="1"/>
-              </w:rPr>
-              <w:t>-</w:t>
-            </w:r>
-            <w:r>
-              <w:rPr>
-                <w:spacing w:val="5"/>
-                <w:kern w:val="1"/>
-              </w:rPr>
-              <w:t>1</w:t>
-            </w:r>
-          </w:p>
-        </w:tc>
-        <w:tc>
-          <w:tcPr>
-            <w:tcW w:w="0" w:type="auto"/>
-          </w:tcPr>
-          <w:p>
-            <w:pPr>
-              <w:widowControl w:val="0"/>
-              <w:autoSpaceDE w:val="0"/>
-              <w:autoSpaceDN w:val="0"/>
-              <w:adjustRightInd w:val="0"/>
-              <w:spacing w:before="120" w:line="226" w:lineRule="auto"/>
-              <w:jc w:val="both"/>
-              <w:rPr>
-                <w:spacing w:val="5"/>
-                <w:kern w:val="1"/>
-              </w:rPr>
-            </w:pPr>
-            <w:r>
-              <w:rPr>
-                <w:rFonts w:hint="eastAsia"/>
-                <w:spacing w:val="5"/>
-                <w:kern w:val="1"/>
-              </w:rPr>
-              <w:t>0</w:t>
-            </w:r>
-          </w:p>
-        </w:tc>
-        <w:tc>
-          <w:tcPr>
-            <w:tcW w:w="0" w:type="auto"/>
-          </w:tcPr>
-          <w:p>
-            <w:pPr>
-              <w:widowControl w:val="0"/>
-              <w:autoSpaceDE w:val="0"/>
-              <w:autoSpaceDN w:val="0"/>
-              <w:adjustRightInd w:val="0"/>
-              <w:spacing w:before="120" w:line="226" w:lineRule="auto"/>
-              <w:jc w:val="both"/>
-              <w:rPr>
-                <w:spacing w:val="5"/>
-                <w:kern w:val="1"/>
-              </w:rPr>
-            </w:pPr>
-            <w:r>
-              <w:rPr>
-                <w:rFonts w:hint="eastAsia"/>
-                <w:spacing w:val="5"/>
-                <w:kern w:val="1"/>
-              </w:rPr>
-              <w:t>x</w:t>
-            </w:r>
-          </w:p>
-        </w:tc>
-      </w:tr>
-      <w:tr>
-        <w:trPr>
-          <w:trHeight w:val="264"/>
-          <w:jc w:val="center"/>
-        </w:trPr>
-        <w:tc>
-          <w:tcPr>
-            <w:tcW w:w="0" w:type="auto"/>
-          </w:tcPr>
-          <w:p>
-            <w:pPr>
-              <w:widowControl w:val="0"/>
-              <w:autoSpaceDE w:val="0"/>
-              <w:autoSpaceDN w:val="0"/>
-              <w:adjustRightInd w:val="0"/>
-              <w:spacing w:before="120" w:line="226" w:lineRule="auto"/>
-              <w:jc w:val="both"/>
-              <w:rPr>
-                <w:spacing w:val="5"/>
-                <w:kern w:val="1"/>
-              </w:rPr>
-            </w:pPr>
-            <w:r>
-              <w:rPr>
-                <w:rFonts w:hint="eastAsia"/>
-                <w:spacing w:val="5"/>
-                <w:kern w:val="1"/>
-              </w:rPr>
-              <w:t>x</w:t>
-            </w:r>
-          </w:p>
-        </w:tc>
-        <w:tc>
-          <w:tcPr>
-            <w:tcW w:w="0" w:type="auto"/>
-          </w:tcPr>
-          <w:p>
-            <w:pPr>
-              <w:widowControl w:val="0"/>
-              <w:autoSpaceDE w:val="0"/>
-              <w:autoSpaceDN w:val="0"/>
-              <w:adjustRightInd w:val="0"/>
-              <w:spacing w:before="120" w:line="226" w:lineRule="auto"/>
-              <w:jc w:val="both"/>
-              <w:rPr>
-                <w:spacing w:val="5"/>
-                <w:kern w:val="1"/>
-              </w:rPr>
-            </w:pPr>
-            <w:r>
-              <w:rPr>
-                <w:rFonts w:hint="eastAsia"/>
-                <w:spacing w:val="5"/>
-                <w:kern w:val="1"/>
-              </w:rPr>
-              <w:t>-</w:t>
-            </w:r>
-            <w:r>
-              <w:rPr>
-                <w:spacing w:val="5"/>
-                <w:kern w:val="1"/>
-              </w:rPr>
-              <w:t>2</w:t>
-            </w:r>
-          </w:p>
-        </w:tc>
-        <w:tc>
-          <w:tcPr>
-            <w:tcW w:w="0" w:type="auto"/>
-          </w:tcPr>
-          <w:p>
-            <w:pPr>
-              <w:widowControl w:val="0"/>
-              <w:autoSpaceDE w:val="0"/>
-              <w:autoSpaceDN w:val="0"/>
-              <w:adjustRightInd w:val="0"/>
-              <w:spacing w:before="120" w:line="226" w:lineRule="auto"/>
-              <w:jc w:val="both"/>
-              <w:rPr>
-                <w:spacing w:val="5"/>
-                <w:kern w:val="1"/>
-              </w:rPr>
-            </w:pPr>
-            <w:r>
-              <w:rPr>
-                <w:rFonts w:hint="eastAsia"/>
-                <w:spacing w:val="5"/>
-                <w:kern w:val="1"/>
-              </w:rPr>
-              <w:t>-</w:t>
-            </w:r>
-            <w:r>
-              <w:rPr>
-                <w:spacing w:val="5"/>
-                <w:kern w:val="1"/>
-              </w:rPr>
-              <w:t>1</w:t>
-            </w:r>
-          </w:p>
-        </w:tc>
-        <w:tc>
-          <w:tcPr>
-            <w:tcW w:w="0" w:type="auto"/>
-          </w:tcPr>
-          <w:p>
-            <w:pPr>
-              <w:widowControl w:val="0"/>
-              <w:autoSpaceDE w:val="0"/>
-              <w:autoSpaceDN w:val="0"/>
-              <w:adjustRightInd w:val="0"/>
-              <w:spacing w:before="120" w:line="226" w:lineRule="auto"/>
-              <w:jc w:val="both"/>
-              <w:rPr>
-                <w:spacing w:val="5"/>
-                <w:kern w:val="1"/>
-              </w:rPr>
-            </w:pPr>
-            <w:r>
-              <w:rPr>
-                <w:rFonts w:hint="eastAsia"/>
-                <w:spacing w:val="5"/>
-                <w:kern w:val="1"/>
-              </w:rPr>
-              <w:t>0</w:t>
-            </w:r>
-          </w:p>
-        </w:tc>
-        <w:tc>
-          <w:tcPr>
-            <w:tcW w:w="0" w:type="auto"/>
-          </w:tcPr>
-          <w:p>
-            <w:pPr>
-              <w:widowControl w:val="0"/>
-              <w:autoSpaceDE w:val="0"/>
-              <w:autoSpaceDN w:val="0"/>
-              <w:adjustRightInd w:val="0"/>
-              <w:spacing w:before="120" w:line="226" w:lineRule="auto"/>
-              <w:jc w:val="both"/>
-              <w:rPr>
-                <w:spacing w:val="5"/>
-                <w:kern w:val="1"/>
-              </w:rPr>
-            </w:pPr>
-            <w:r>
-              <w:rPr>
-                <w:rFonts w:hint="eastAsia"/>
-                <w:spacing w:val="5"/>
-                <w:kern w:val="1"/>
-              </w:rPr>
-              <w:t>x</w:t>
-            </w:r>
-          </w:p>
-        </w:tc>
-      </w:tr>
-      <w:tr>
-        <w:trPr>
-          <w:trHeight w:val="264"/>
-          <w:jc w:val="center"/>
-        </w:trPr>
-        <w:tc>
-          <w:tcPr>
-            <w:tcW w:w="0" w:type="auto"/>
-          </w:tcPr>
-          <w:p>
-            <w:pPr>
-              <w:widowControl w:val="0"/>
-              <w:autoSpaceDE w:val="0"/>
-              <w:autoSpaceDN w:val="0"/>
-              <w:adjustRightInd w:val="0"/>
-              <w:spacing w:before="120" w:line="226" w:lineRule="auto"/>
-              <w:jc w:val="both"/>
-              <w:rPr>
-                <w:spacing w:val="5"/>
-                <w:kern w:val="1"/>
-              </w:rPr>
-            </w:pPr>
-            <w:r>
-              <w:rPr>
-                <w:rFonts w:hint="eastAsia"/>
-                <w:spacing w:val="5"/>
-                <w:kern w:val="1"/>
-              </w:rPr>
-              <w:t>x</w:t>
-            </w:r>
-          </w:p>
-        </w:tc>
-        <w:tc>
-          <w:tcPr>
-            <w:tcW w:w="0" w:type="auto"/>
-          </w:tcPr>
-          <w:p>
-            <w:pPr>
-              <w:widowControl w:val="0"/>
-              <w:autoSpaceDE w:val="0"/>
-              <w:autoSpaceDN w:val="0"/>
-              <w:adjustRightInd w:val="0"/>
-              <w:spacing w:before="120" w:line="226" w:lineRule="auto"/>
-              <w:jc w:val="both"/>
-              <w:rPr>
-                <w:spacing w:val="5"/>
-                <w:kern w:val="1"/>
-              </w:rPr>
-            </w:pPr>
-            <w:r>
-              <w:rPr>
-                <w:rFonts w:hint="eastAsia"/>
-                <w:spacing w:val="5"/>
-                <w:kern w:val="1"/>
-              </w:rPr>
-              <w:t>x</w:t>
-            </w:r>
-          </w:p>
-        </w:tc>
-        <w:tc>
-          <w:tcPr>
-            <w:tcW w:w="0" w:type="auto"/>
-          </w:tcPr>
-          <w:p>
-            <w:pPr>
-              <w:widowControl w:val="0"/>
-              <w:autoSpaceDE w:val="0"/>
-              <w:autoSpaceDN w:val="0"/>
-              <w:adjustRightInd w:val="0"/>
-              <w:spacing w:before="120" w:line="226" w:lineRule="auto"/>
-              <w:jc w:val="both"/>
-              <w:rPr>
-                <w:spacing w:val="5"/>
-                <w:kern w:val="1"/>
-              </w:rPr>
-            </w:pPr>
-            <w:r>
-              <w:rPr>
-                <w:rFonts w:hint="eastAsia"/>
-                <w:spacing w:val="5"/>
-                <w:kern w:val="1"/>
-              </w:rPr>
-              <w:t>x</w:t>
-            </w:r>
-          </w:p>
-        </w:tc>
-        <w:tc>
-          <w:tcPr>
-            <w:tcW w:w="0" w:type="auto"/>
-          </w:tcPr>
-          <w:p>
-            <w:pPr>
-              <w:widowControl w:val="0"/>
-              <w:autoSpaceDE w:val="0"/>
-              <w:autoSpaceDN w:val="0"/>
-              <w:adjustRightInd w:val="0"/>
-              <w:spacing w:before="120" w:line="226" w:lineRule="auto"/>
-              <w:jc w:val="both"/>
-              <w:rPr>
-                <w:spacing w:val="5"/>
-                <w:kern w:val="1"/>
-              </w:rPr>
-            </w:pPr>
-            <w:r>
-              <w:rPr>
-                <w:rFonts w:hint="eastAsia"/>
-                <w:spacing w:val="5"/>
-                <w:kern w:val="1"/>
-              </w:rPr>
-              <w:t>x</w:t>
-            </w:r>
-          </w:p>
-        </w:tc>
-        <w:tc>
-          <w:tcPr>
-            <w:tcW w:w="0" w:type="auto"/>
-          </w:tcPr>
-          <w:p>
-            <w:pPr>
-              <w:widowControl w:val="0"/>
-              <w:autoSpaceDE w:val="0"/>
-              <w:autoSpaceDN w:val="0"/>
-              <w:adjustRightInd w:val="0"/>
-              <w:spacing w:before="120" w:line="226" w:lineRule="auto"/>
-              <w:jc w:val="both"/>
-              <w:rPr>
-                <w:spacing w:val="5"/>
-                <w:kern w:val="1"/>
-              </w:rPr>
-            </w:pPr>
-            <w:r>
-              <w:rPr>
-                <w:rFonts w:hint="eastAsia"/>
-                <w:spacing w:val="5"/>
-                <w:kern w:val="1"/>
-              </w:rPr>
-              <w:t>x</w:t>
-            </w:r>
-          </w:p>
-        </w:tc>
-      </w:tr>
-    </w:tbl>
-    <w:p>
-      <w:pPr>
-        <w:widowControl w:val="0"/>
-        <w:autoSpaceDE w:val="0"/>
-        <w:autoSpaceDN w:val="0"/>
-        <w:adjustRightInd w:val="0"/>
-        <w:spacing w:before="120" w:line="226" w:lineRule="auto"/>
-        <w:jc w:val="both"/>
-        <w:rPr>
-          <w:spacing w:val="5"/>
-          <w:kern w:val="1"/>
-        </w:rPr>
-      </w:pPr>
-    </w:p>
-    <w:tbl>
-      <w:tblPr>
-        <w:tblStyle w:val="a5"/>
-        <w:tblW w:w="1298" w:type="dxa"/>
-        <w:jc w:val="center"/>
-        <w:tblLook w:val="04A0" w:firstRow="1" w:lastRow="0" w:firstColumn="1" w:lastColumn="0" w:noHBand="0" w:noVBand="1"/>
-      </w:tblPr>
-      <w:tblGrid>
-        <w:gridCol w:w="321"/>
-        <w:gridCol w:w="393"/>
-        <w:gridCol w:w="393"/>
-        <w:gridCol w:w="321"/>
-        <w:gridCol w:w="321"/>
-      </w:tblGrid>
-      <w:tr>
-        <w:trPr>
-          <w:trHeight w:val="264"/>
-          <w:jc w:val="center"/>
-        </w:trPr>
-        <w:tc>
-          <w:tcPr>
-            <w:tcW w:w="0" w:type="auto"/>
-          </w:tcPr>
-          <w:p>
-            <w:pPr>
-              <w:widowControl w:val="0"/>
-              <w:autoSpaceDE w:val="0"/>
-              <w:autoSpaceDN w:val="0"/>
-              <w:adjustRightInd w:val="0"/>
-              <w:spacing w:before="120" w:line="226" w:lineRule="auto"/>
-              <w:jc w:val="both"/>
-              <w:rPr>
-                <w:spacing w:val="5"/>
-                <w:kern w:val="1"/>
-              </w:rPr>
-            </w:pPr>
-            <w:r>
-              <w:rPr>
-                <w:rFonts w:hint="eastAsia"/>
-                <w:spacing w:val="5"/>
-                <w:kern w:val="1"/>
-              </w:rPr>
-              <w:t>x</w:t>
-            </w:r>
-          </w:p>
-        </w:tc>
-        <w:tc>
-          <w:tcPr>
-            <w:tcW w:w="0" w:type="auto"/>
-          </w:tcPr>
-          <w:p>
-            <w:pPr>
-              <w:widowControl w:val="0"/>
-              <w:autoSpaceDE w:val="0"/>
-              <w:autoSpaceDN w:val="0"/>
-              <w:adjustRightInd w:val="0"/>
-              <w:spacing w:before="120" w:line="226" w:lineRule="auto"/>
-              <w:jc w:val="both"/>
-              <w:rPr>
-                <w:spacing w:val="5"/>
-                <w:kern w:val="1"/>
-                <w:lang w:val="de-DE"/>
-              </w:rPr>
-            </w:pPr>
-            <w:r>
-              <w:rPr>
-                <w:rFonts w:hint="eastAsia"/>
-                <w:spacing w:val="5"/>
-                <w:kern w:val="1"/>
-                <w:lang w:eastAsia="zh-CN"/>
-              </w:rPr>
-              <w:t>x</w:t>
-            </w:r>
-          </w:p>
-        </w:tc>
-        <w:tc>
-          <w:tcPr>
-            <w:tcW w:w="0" w:type="auto"/>
-          </w:tcPr>
-          <w:p>
-            <w:pPr>
-              <w:widowControl w:val="0"/>
-              <w:autoSpaceDE w:val="0"/>
-              <w:autoSpaceDN w:val="0"/>
-              <w:adjustRightInd w:val="0"/>
-              <w:spacing w:before="120" w:line="226" w:lineRule="auto"/>
-              <w:jc w:val="both"/>
-              <w:rPr>
-                <w:spacing w:val="5"/>
-                <w:kern w:val="1"/>
-              </w:rPr>
-            </w:pPr>
-            <w:r>
-              <w:rPr>
-                <w:rFonts w:hint="eastAsia"/>
-                <w:spacing w:val="5"/>
-                <w:kern w:val="1"/>
-              </w:rPr>
-              <w:t>x</w:t>
-            </w:r>
-          </w:p>
-        </w:tc>
-        <w:tc>
-          <w:tcPr>
-            <w:tcW w:w="0" w:type="auto"/>
-          </w:tcPr>
-          <w:p>
-            <w:pPr>
-              <w:widowControl w:val="0"/>
-              <w:autoSpaceDE w:val="0"/>
-              <w:autoSpaceDN w:val="0"/>
-              <w:adjustRightInd w:val="0"/>
-              <w:spacing w:before="120" w:line="226" w:lineRule="auto"/>
-              <w:jc w:val="both"/>
-              <w:rPr>
-                <w:spacing w:val="5"/>
-                <w:kern w:val="1"/>
-              </w:rPr>
-            </w:pPr>
-            <w:r>
-              <w:rPr>
-                <w:rFonts w:hint="eastAsia"/>
-                <w:spacing w:val="5"/>
-                <w:kern w:val="1"/>
-              </w:rPr>
-              <w:t>x</w:t>
-            </w:r>
-          </w:p>
-        </w:tc>
-        <w:tc>
-          <w:tcPr>
-            <w:tcW w:w="0" w:type="auto"/>
-          </w:tcPr>
-          <w:p>
-            <w:pPr>
-              <w:widowControl w:val="0"/>
-              <w:autoSpaceDE w:val="0"/>
-              <w:autoSpaceDN w:val="0"/>
-              <w:adjustRightInd w:val="0"/>
-              <w:spacing w:before="120" w:line="226" w:lineRule="auto"/>
-              <w:jc w:val="both"/>
-              <w:rPr>
-                <w:spacing w:val="5"/>
-                <w:kern w:val="1"/>
-              </w:rPr>
-            </w:pPr>
-            <w:r>
-              <w:rPr>
-                <w:rFonts w:hint="eastAsia"/>
-                <w:spacing w:val="5"/>
-                <w:kern w:val="1"/>
-              </w:rPr>
-              <w:t>x</w:t>
-            </w:r>
-          </w:p>
-        </w:tc>
-      </w:tr>
-      <w:tr>
-        <w:trPr>
-          <w:trHeight w:val="264"/>
-          <w:jc w:val="center"/>
-        </w:trPr>
-        <w:tc>
-          <w:tcPr>
-            <w:tcW w:w="0" w:type="auto"/>
-          </w:tcPr>
-          <w:p>
-            <w:pPr>
-              <w:widowControl w:val="0"/>
-              <w:autoSpaceDE w:val="0"/>
-              <w:autoSpaceDN w:val="0"/>
-              <w:adjustRightInd w:val="0"/>
-              <w:spacing w:before="120" w:line="226" w:lineRule="auto"/>
-              <w:jc w:val="both"/>
-              <w:rPr>
-                <w:spacing w:val="5"/>
-                <w:kern w:val="1"/>
-              </w:rPr>
-            </w:pPr>
-            <w:r>
-              <w:rPr>
-                <w:rFonts w:hint="eastAsia"/>
-                <w:spacing w:val="5"/>
-                <w:kern w:val="1"/>
-              </w:rPr>
-              <w:t>x</w:t>
-            </w:r>
-          </w:p>
-        </w:tc>
-        <w:tc>
-          <w:tcPr>
-            <w:tcW w:w="0" w:type="auto"/>
-          </w:tcPr>
-          <w:p>
-            <w:pPr>
-              <w:widowControl w:val="0"/>
-              <w:autoSpaceDE w:val="0"/>
-              <w:autoSpaceDN w:val="0"/>
-              <w:adjustRightInd w:val="0"/>
-              <w:spacing w:before="120" w:line="226" w:lineRule="auto"/>
-              <w:jc w:val="both"/>
-              <w:rPr>
-                <w:spacing w:val="5"/>
-                <w:kern w:val="1"/>
-              </w:rPr>
-            </w:pPr>
-            <w:r>
-              <w:rPr>
-                <w:rFonts w:hint="eastAsia"/>
-                <w:spacing w:val="5"/>
-                <w:kern w:val="1"/>
-              </w:rPr>
               <w:t>-</w:t>
             </w:r>
             <w:r>
@@ -2809,23 +2945,7 @@
           <w:spacing w:val="5"/>
           <w:kern w:val="1"/>
         </w:rPr>
-        <w:t>Activating P</w:t>
-      </w:r>
-      <w:bookmarkStart w:id="0" w:name="_GoBack"/>
-      <w:bookmarkEnd w:id="0"/>
-      <w:r>
-        <w:rPr>
-          <w:spacing w:val="5"/>
-          <w:kern w:val="1"/>
-        </w:rPr>
-        <w:t>atches</w:t>
-      </w:r>
-      <w:r>
-        <w:rPr>
-          <w:spacing w:val="5"/>
-          <w:kern w:val="1"/>
-        </w:rPr>
-        <w:t>:</w:t>
+        <w:t>Activating Patches:</w:t>
       </w:r>
     </w:p>
     <w:tbl>
@@ -2837,8 +2957,8 @@
       </w:tblPr>
       <w:tblGrid>
         <w:gridCol w:w="393"/>
-        <w:gridCol w:w="321"/>
-        <w:gridCol w:w="321"/>
+        <w:gridCol w:w="393"/>
+        <w:gridCol w:w="393"/>
       </w:tblGrid>
       <w:tr>
         <w:trPr>
@@ -2902,34 +3022,34 @@
                 <w:spacing w:val="5"/>
                 <w:kern w:val="1"/>
               </w:rPr>
-              <w:t>0</w:t>
-            </w:r>
-          </w:p>
-        </w:tc>
-        <w:tc>
-          <w:tcPr>
-            <w:tcW w:w="0" w:type="auto"/>
-          </w:tcPr>
-          <w:p>
-            <w:pPr>
-              <w:widowControl w:val="0"/>
-              <w:autoSpaceDE w:val="0"/>
-              <w:autoSpaceDN w:val="0"/>
-              <w:adjustRightInd w:val="0"/>
-              <w:spacing w:before="120" w:line="226" w:lineRule="auto"/>
-              <w:jc w:val="both"/>
-              <w:rPr>
-                <w:spacing w:val="5"/>
-                <w:kern w:val="1"/>
-              </w:rPr>
-            </w:pPr>
-            <w:r>
-              <w:rPr>
-                <w:rFonts w:hint="eastAsia"/>
-                <w:spacing w:val="5"/>
-                <w:kern w:val="1"/>
-              </w:rPr>
-              <w:t>0</w:t>
+              <w:t>-1</w:t>
+            </w:r>
+          </w:p>
+        </w:tc>
+        <w:tc>
+          <w:tcPr>
+            <w:tcW w:w="0" w:type="auto"/>
+          </w:tcPr>
+          <w:p>
+            <w:pPr>
+              <w:widowControl w:val="0"/>
+              <w:autoSpaceDE w:val="0"/>
+              <w:autoSpaceDN w:val="0"/>
+              <w:adjustRightInd w:val="0"/>
+              <w:spacing w:before="120" w:line="226" w:lineRule="auto"/>
+              <w:jc w:val="both"/>
+              <w:rPr>
+                <w:spacing w:val="5"/>
+                <w:kern w:val="1"/>
+              </w:rPr>
+            </w:pPr>
+            <w:r>
+              <w:rPr>
+                <w:rFonts w:hint="eastAsia"/>
+                <w:spacing w:val="5"/>
+                <w:kern w:val="1"/>
+              </w:rPr>
+              <w:t>-1</w:t>
             </w:r>
           </w:p>
         </w:tc>
@@ -3122,6 +3242,22 @@
           <w:kern w:val="1"/>
         </w:rPr>
       </w:pPr>
+    </w:p>
+    <w:p>
+      <w:pPr>
+        <w:widowControl w:val="0"/>
+        <w:autoSpaceDE w:val="0"/>
+        <w:autoSpaceDN w:val="0"/>
+        <w:adjustRightInd w:val="0"/>
+        <w:spacing w:before="120" w:line="226" w:lineRule="auto"/>
+        <w:jc w:val="both"/>
+        <w:rPr>
+          <w:spacing w:val="5"/>
+          <w:kern w:val="1"/>
+        </w:rPr>
+      </w:pPr>
+      <w:bookmarkStart w:id="0" w:name="_GoBack"/>
+      <w:bookmarkEnd w:id="0"/>
     </w:p>
     <w:tbl>
       <w:tblPr>
@@ -3133,7 +3269,7 @@
       <w:tblGrid>
         <w:gridCol w:w="321"/>
         <w:gridCol w:w="321"/>
-        <w:gridCol w:w="321"/>
+        <w:gridCol w:w="393"/>
       </w:tblGrid>
       <w:tr>
         <w:trPr>
@@ -3163,7 +3299,8 @@
                 <w:spacing w:val="5"/>
                 <w:kern w:val="1"/>
               </w:rPr>
-              <w:t>0</w:t>
+              <w:lastRenderedPageBreak/>
+              <w:t>1</w:t>
             </w:r>
           </w:p>
         </w:tc>
@@ -3217,7 +3354,7 @@
                 <w:spacing w:val="5"/>
                 <w:kern w:val="1"/>
               </w:rPr>
-              <w:t>1</w:t>
+              <w:t>-1</w:t>
             </w:r>
           </w:p>
         </w:tc>
@@ -3448,16 +3585,6 @@
           <w:szCs w:val="24"/>
         </w:rPr>
         <w:tab/>
-      </w:r>
-      <w:r>
-        <w:rPr>
-          <w:b/>
-          <w:bCs/>
-          <w:spacing w:val="24"/>
-          <w:kern w:val="1"/>
-          <w:sz w:val="24"/>
-          <w:szCs w:val="24"/>
-        </w:rPr>
         <w:t xml:space="preserve">Spatial </w:t>
       </w:r>
       <w:r>
@@ -3688,16 +3815,6 @@
           <w:szCs w:val="24"/>
         </w:rPr>
         <w:tab/>
-      </w:r>
-      <w:r>
-        <w:rPr>
-          <w:b/>
-          <w:bCs/>
-          <w:spacing w:val="24"/>
-          <w:kern w:val="1"/>
-          <w:sz w:val="24"/>
-          <w:szCs w:val="24"/>
-        </w:rPr>
         <w:t>Number of learnable parameters</w:t>
       </w:r>
     </w:p>
@@ -3743,20 +3860,7 @@
           <w:kern w:val="1"/>
         </w:rPr>
         <w:tab/>
-      </w:r>
-      <w:r>
-        <w:rPr>
-          <w:spacing w:val="5"/>
-          <w:kern w:val="1"/>
-        </w:rPr>
-        <w:t>The number of input channels to conv1:</w:t>
-      </w:r>
-      <w:r>
-        <w:rPr>
-          <w:spacing w:val="5"/>
-          <w:kern w:val="1"/>
-        </w:rPr>
-        <w:t xml:space="preserve"> 1</w:t>
+        <w:t>The number of input channels to conv1: 1</w:t>
       </w:r>
     </w:p>
     <w:p>
@@ -3781,21 +3885,7 @@
           <w:spacing w:val="5"/>
           <w:kern w:val="1"/>
         </w:rPr>
-        <w:t>(i</w:t>
-      </w:r>
-      <w:r>
-        <w:rPr>
-          <w:spacing w:val="5"/>
-          <w:kern w:val="1"/>
-        </w:rPr>
-        <w:t>i</w:t>
-      </w:r>
-      <w:r>
-        <w:rPr>
-          <w:spacing w:val="5"/>
-          <w:kern w:val="1"/>
-        </w:rPr>
-        <w:t>)</w:t>
+        <w:t>(ii)</w:t>
       </w:r>
       <w:r>
         <w:rPr>
@@ -3803,34 +3893,7 @@
           <w:kern w:val="1"/>
         </w:rPr>
         <w:tab/>
-      </w:r>
-      <w:r>
-        <w:rPr>
-          <w:spacing w:val="5"/>
-          <w:kern w:val="1"/>
-        </w:rPr>
-        <w:t>The number of input channels to conv</w:t>
-      </w:r>
-      <w:r>
-        <w:rPr>
-          <w:spacing w:val="5"/>
-          <w:kern w:val="1"/>
-        </w:rPr>
-        <w:t>2</w:t>
-      </w:r>
-      <w:r>
-        <w:rPr>
-          <w:spacing w:val="5"/>
-          <w:kern w:val="1"/>
-        </w:rPr>
-        <w:t>:</w:t>
-      </w:r>
-      <w:r>
-        <w:rPr>
-          <w:spacing w:val="5"/>
-          <w:kern w:val="1"/>
-        </w:rPr>
-        <w:t xml:space="preserve"> 12</w:t>
+        <w:t>The number of input channels to conv2: 12</w:t>
       </w:r>
     </w:p>
     <w:p>
@@ -3851,21 +3914,7 @@
           <w:spacing w:val="5"/>
           <w:kern w:val="1"/>
         </w:rPr>
-        <w:t>(i</w:t>
-      </w:r>
-      <w:r>
-        <w:rPr>
-          <w:spacing w:val="5"/>
-          <w:kern w:val="1"/>
-        </w:rPr>
-        <w:t>ii</w:t>
-      </w:r>
-      <w:r>
-        <w:rPr>
-          <w:spacing w:val="5"/>
-          <w:kern w:val="1"/>
-        </w:rPr>
-        <w:t>)</w:t>
+        <w:t>(iii)</w:t>
       </w:r>
       <w:r>
         <w:rPr>
@@ -3873,12 +3922,6 @@
           <w:kern w:val="1"/>
         </w:rPr>
         <w:tab/>
-      </w:r>
-      <w:r>
-        <w:rPr>
-          <w:spacing w:val="5"/>
-          <w:kern w:val="1"/>
-        </w:rPr>
         <w:t>The number of input channels to conv</w:t>
       </w:r>
       <w:r>
@@ -3893,14 +3936,7 @@
           <w:spacing w:val="5"/>
           <w:kern w:val="1"/>
         </w:rPr>
-        <w:t>:</w:t>
-      </w:r>
-      <w:r>
-        <w:rPr>
-          <w:spacing w:val="5"/>
-          <w:kern w:val="1"/>
-        </w:rPr>
-        <w:t xml:space="preserve"> 10</w:t>
+        <w:t>: 10</w:t>
       </w:r>
     </w:p>
     <w:p>
@@ -3913,7 +3949,6 @@
         <w:ind w:left="720" w:hanging="720"/>
         <w:jc w:val="both"/>
         <w:rPr>
-          <w:rFonts w:hint="eastAsia"/>
           <w:b/>
           <w:bCs/>
           <w:spacing w:val="24"/>
@@ -3927,21 +3962,7 @@
           <w:spacing w:val="5"/>
           <w:kern w:val="1"/>
         </w:rPr>
-        <w:t>(i</w:t>
-      </w:r>
-      <w:r>
-        <w:rPr>
-          <w:spacing w:val="5"/>
-          <w:kern w:val="1"/>
-        </w:rPr>
-        <w:t>v</w:t>
-      </w:r>
-      <w:r>
-        <w:rPr>
-          <w:spacing w:val="5"/>
-          <w:kern w:val="1"/>
-        </w:rPr>
-        <w:t>)</w:t>
+        <w:t>(iv)</w:t>
       </w:r>
       <w:r>
         <w:rPr>
@@ -3949,20 +3970,7 @@
           <w:kern w:val="1"/>
         </w:rPr>
         <w:tab/>
-      </w:r>
-      <w:r>
-        <w:rPr>
-          <w:spacing w:val="5"/>
-          <w:kern w:val="1"/>
-        </w:rPr>
-        <w:t>The number of the incoming dimensions to fc1</w:t>
-      </w:r>
-      <w:r>
-        <w:rPr>
-          <w:spacing w:val="5"/>
-          <w:kern w:val="1"/>
-        </w:rPr>
-        <w:t xml:space="preserve"> will be </w:t>
+        <w:t xml:space="preserve">The number of the incoming dimensions to fc1 will be </w:t>
       </w:r>
       <m:oMath>
         <m:r>
@@ -3971,39 +3979,7 @@
             <w:spacing w:val="5"/>
             <w:kern w:val="1"/>
           </w:rPr>
-          <m:t xml:space="preserve">491 </m:t>
-        </m:r>
-        <m:r>
-          <w:rPr>
-            <w:rFonts w:ascii="Cambria Math" w:hAnsi="Cambria Math"/>
-            <w:spacing w:val="5"/>
-            <w:kern w:val="1"/>
-          </w:rPr>
-          <m:t>×</m:t>
-        </m:r>
-        <m:r>
-          <w:rPr>
-            <w:rFonts w:ascii="Cambria Math" w:hAnsi="Cambria Math"/>
-            <w:spacing w:val="5"/>
-            <w:kern w:val="1"/>
-          </w:rPr>
-          <m:t xml:space="preserve"> 491 </m:t>
-        </m:r>
-        <m:r>
-          <w:rPr>
-            <w:rFonts w:ascii="Cambria Math" w:hAnsi="Cambria Math"/>
-            <w:spacing w:val="5"/>
-            <w:kern w:val="1"/>
-          </w:rPr>
-          <m:t>×</m:t>
-        </m:r>
-        <m:r>
-          <w:rPr>
-            <w:rFonts w:ascii="Cambria Math" w:hAnsi="Cambria Math"/>
-            <w:spacing w:val="5"/>
-            <w:kern w:val="1"/>
-          </w:rPr>
-          <m:t xml:space="preserve"> 8 = 1,928,646</m:t>
+          <m:t>491 × 491 × 8 = 1,928,646</m:t>
         </m:r>
       </m:oMath>
       <w:r>
@@ -4020,39 +3996,7 @@
             <w:spacing w:val="5"/>
             <w:kern w:val="1"/>
           </w:rPr>
-          <m:t>512</m:t>
-        </m:r>
-        <m:r>
-          <w:rPr>
-            <w:rFonts w:ascii="Cambria Math" w:hAnsi="Cambria Math"/>
-            <w:spacing w:val="5"/>
-            <w:kern w:val="1"/>
-          </w:rPr>
-          <m:t xml:space="preserve"> </m:t>
-        </m:r>
-        <m:r>
-          <w:rPr>
-            <w:rFonts w:ascii="Cambria Math" w:hAnsi="Cambria Math"/>
-            <w:spacing w:val="5"/>
-            <w:kern w:val="1"/>
-          </w:rPr>
-          <m:t>×</m:t>
-        </m:r>
-        <m:r>
-          <w:rPr>
-            <w:rFonts w:ascii="Cambria Math" w:hAnsi="Cambria Math"/>
-            <w:spacing w:val="5"/>
-            <w:kern w:val="1"/>
-          </w:rPr>
-          <m:t xml:space="preserve"> </m:t>
-        </m:r>
-        <m:r>
-          <w:rPr>
-            <w:rFonts w:ascii="Cambria Math" w:hAnsi="Cambria Math"/>
-            <w:spacing w:val="5"/>
-            <w:kern w:val="1"/>
-          </w:rPr>
-          <m:t>512</m:t>
+          <m:t>512 × 512</m:t>
         </m:r>
       </m:oMath>
       <w:r>
@@ -4077,39 +4021,7 @@
             <w:spacing w:val="5"/>
             <w:kern w:val="1"/>
           </w:rPr>
-          <m:t>8</m:t>
-        </m:r>
-        <m:r>
-          <w:rPr>
-            <w:rFonts w:ascii="Cambria Math" w:hAnsi="Cambria Math"/>
-            <w:spacing w:val="5"/>
-            <w:kern w:val="1"/>
-          </w:rPr>
-          <m:t xml:space="preserve"> </m:t>
-        </m:r>
-        <m:r>
-          <w:rPr>
-            <w:rFonts w:ascii="Cambria Math" w:hAnsi="Cambria Math"/>
-            <w:spacing w:val="5"/>
-            <w:kern w:val="1"/>
-          </w:rPr>
-          <m:t>×</m:t>
-        </m:r>
-        <m:r>
-          <w:rPr>
-            <w:rFonts w:ascii="Cambria Math" w:hAnsi="Cambria Math"/>
-            <w:spacing w:val="5"/>
-            <w:kern w:val="1"/>
-          </w:rPr>
-          <m:t xml:space="preserve"> </m:t>
-        </m:r>
-        <m:r>
-          <w:rPr>
-            <w:rFonts w:ascii="Cambria Math" w:hAnsi="Cambria Math"/>
-            <w:spacing w:val="5"/>
-            <w:kern w:val="1"/>
-          </w:rPr>
-          <m:t>8</m:t>
+          <m:t>8 × 8</m:t>
         </m:r>
       </m:oMath>
       <w:r>
@@ -4151,71 +4063,7 @@
             <w:spacing w:val="5"/>
             <w:kern w:val="1"/>
           </w:rPr>
-          <m:t>505</m:t>
-        </m:r>
-        <m:r>
-          <w:rPr>
-            <w:rFonts w:ascii="Cambria Math" w:hAnsi="Cambria Math"/>
-            <w:spacing w:val="5"/>
-            <w:kern w:val="1"/>
-          </w:rPr>
-          <m:t xml:space="preserve"> </m:t>
-        </m:r>
-        <m:r>
-          <w:rPr>
-            <w:rFonts w:ascii="Cambria Math" w:hAnsi="Cambria Math"/>
-            <w:spacing w:val="5"/>
-            <w:kern w:val="1"/>
-          </w:rPr>
-          <m:t>×</m:t>
-        </m:r>
-        <m:r>
-          <w:rPr>
-            <w:rFonts w:ascii="Cambria Math" w:hAnsi="Cambria Math"/>
-            <w:spacing w:val="5"/>
-            <w:kern w:val="1"/>
-          </w:rPr>
-          <m:t xml:space="preserve"> </m:t>
-        </m:r>
-        <m:r>
-          <w:rPr>
-            <w:rFonts w:ascii="Cambria Math" w:hAnsi="Cambria Math"/>
-            <w:spacing w:val="5"/>
-            <w:kern w:val="1"/>
-          </w:rPr>
-          <m:t>505</m:t>
-        </m:r>
-        <m:r>
-          <w:rPr>
-            <w:rFonts w:ascii="Cambria Math" w:hAnsi="Cambria Math"/>
-            <w:spacing w:val="5"/>
-            <w:kern w:val="1"/>
-          </w:rPr>
-          <m:t xml:space="preserve"> </m:t>
-        </m:r>
-        <m:r>
-          <w:rPr>
-            <w:rFonts w:ascii="Cambria Math" w:hAnsi="Cambria Math"/>
-            <w:spacing w:val="5"/>
-            <w:kern w:val="1"/>
-          </w:rPr>
-          <m:t>×</m:t>
-        </m:r>
-        <m:r>
-          <w:rPr>
-            <w:rFonts w:ascii="Cambria Math" w:hAnsi="Cambria Math"/>
-            <w:spacing w:val="5"/>
-            <w:kern w:val="1"/>
-          </w:rPr>
-          <m:t xml:space="preserve"> </m:t>
-        </m:r>
-        <m:r>
-          <w:rPr>
-            <w:rFonts w:ascii="Cambria Math" w:hAnsi="Cambria Math"/>
-            <w:spacing w:val="5"/>
-            <w:kern w:val="1"/>
-          </w:rPr>
-          <m:t>12</m:t>
+          <m:t>505 × 505 × 12</m:t>
         </m:r>
       </m:oMath>
       <w:r>
@@ -4240,39 +4088,7 @@
             <w:spacing w:val="5"/>
             <w:kern w:val="1"/>
           </w:rPr>
-          <m:t>8</m:t>
-        </m:r>
-        <m:r>
-          <w:rPr>
-            <w:rFonts w:ascii="Cambria Math" w:hAnsi="Cambria Math"/>
-            <w:spacing w:val="5"/>
-            <w:kern w:val="1"/>
-          </w:rPr>
-          <m:t xml:space="preserve"> </m:t>
-        </m:r>
-        <m:r>
-          <w:rPr>
-            <w:rFonts w:ascii="Cambria Math" w:hAnsi="Cambria Math"/>
-            <w:spacing w:val="5"/>
-            <w:kern w:val="1"/>
-          </w:rPr>
-          <m:t>×</m:t>
-        </m:r>
-        <m:r>
-          <w:rPr>
-            <w:rFonts w:ascii="Cambria Math" w:hAnsi="Cambria Math"/>
-            <w:spacing w:val="5"/>
-            <w:kern w:val="1"/>
-          </w:rPr>
-          <m:t xml:space="preserve"> </m:t>
-        </m:r>
-        <m:r>
-          <w:rPr>
-            <w:rFonts w:ascii="Cambria Math" w:hAnsi="Cambria Math"/>
-            <w:spacing w:val="5"/>
-            <w:kern w:val="1"/>
-          </w:rPr>
-          <m:t>8</m:t>
+          <m:t>8 × 8</m:t>
         </m:r>
       </m:oMath>
       <w:r>
@@ -4305,14 +4121,7 @@
           <w:spacing w:val="5"/>
           <w:kern w:val="1"/>
         </w:rPr>
-        <w:t xml:space="preserve"> channels of output</w:t>
-      </w:r>
-      <w:r>
-        <w:rPr>
-          <w:spacing w:val="5"/>
-          <w:kern w:val="1"/>
-        </w:rPr>
-        <w:t xml:space="preserve">, resulting in a </w:t>
+        <w:t xml:space="preserve"> channels of output, resulting in a </w:t>
       </w:r>
       <m:oMath>
         <m:r>
@@ -4321,71 +4130,7 @@
             <w:spacing w:val="5"/>
             <w:kern w:val="1"/>
           </w:rPr>
-          <m:t>498</m:t>
-        </m:r>
-        <m:r>
-          <w:rPr>
-            <w:rFonts w:ascii="Cambria Math" w:hAnsi="Cambria Math"/>
-            <w:spacing w:val="5"/>
-            <w:kern w:val="1"/>
-          </w:rPr>
-          <m:t xml:space="preserve"> </m:t>
-        </m:r>
-        <m:r>
-          <w:rPr>
-            <w:rFonts w:ascii="Cambria Math" w:hAnsi="Cambria Math"/>
-            <w:spacing w:val="5"/>
-            <w:kern w:val="1"/>
-          </w:rPr>
-          <m:t>×</m:t>
-        </m:r>
-        <m:r>
-          <w:rPr>
-            <w:rFonts w:ascii="Cambria Math" w:hAnsi="Cambria Math"/>
-            <w:spacing w:val="5"/>
-            <w:kern w:val="1"/>
-          </w:rPr>
-          <m:t xml:space="preserve"> </m:t>
-        </m:r>
-        <m:r>
-          <w:rPr>
-            <w:rFonts w:ascii="Cambria Math" w:hAnsi="Cambria Math"/>
-            <w:spacing w:val="5"/>
-            <w:kern w:val="1"/>
-          </w:rPr>
-          <m:t>498</m:t>
-        </m:r>
-        <m:r>
-          <w:rPr>
-            <w:rFonts w:ascii="Cambria Math" w:hAnsi="Cambria Math"/>
-            <w:spacing w:val="5"/>
-            <w:kern w:val="1"/>
-          </w:rPr>
-          <m:t xml:space="preserve"> </m:t>
-        </m:r>
-        <m:r>
-          <w:rPr>
-            <w:rFonts w:ascii="Cambria Math" w:hAnsi="Cambria Math"/>
-            <w:spacing w:val="5"/>
-            <w:kern w:val="1"/>
-          </w:rPr>
-          <m:t>×</m:t>
-        </m:r>
-        <m:r>
-          <w:rPr>
-            <w:rFonts w:ascii="Cambria Math" w:hAnsi="Cambria Math"/>
-            <w:spacing w:val="5"/>
-            <w:kern w:val="1"/>
-          </w:rPr>
-          <m:t xml:space="preserve"> </m:t>
-        </m:r>
-        <m:r>
-          <w:rPr>
-            <w:rFonts w:ascii="Cambria Math" w:hAnsi="Cambria Math"/>
-            <w:spacing w:val="5"/>
-            <w:kern w:val="1"/>
-          </w:rPr>
-          <m:t>10</m:t>
+          <m:t>498 × 498 × 10</m:t>
         </m:r>
       </m:oMath>
       <w:r>
@@ -4410,39 +4155,7 @@
             <w:spacing w:val="5"/>
             <w:kern w:val="1"/>
           </w:rPr>
-          <m:t>6</m:t>
-        </m:r>
-        <m:r>
-          <w:rPr>
-            <w:rFonts w:ascii="Cambria Math" w:hAnsi="Cambria Math"/>
-            <w:spacing w:val="5"/>
-            <w:kern w:val="1"/>
-          </w:rPr>
-          <m:t xml:space="preserve"> </m:t>
-        </m:r>
-        <m:r>
-          <w:rPr>
-            <w:rFonts w:ascii="Cambria Math" w:hAnsi="Cambria Math"/>
-            <w:spacing w:val="5"/>
-            <w:kern w:val="1"/>
-          </w:rPr>
-          <m:t>×</m:t>
-        </m:r>
-        <m:r>
-          <w:rPr>
-            <w:rFonts w:ascii="Cambria Math" w:hAnsi="Cambria Math"/>
-            <w:spacing w:val="5"/>
-            <w:kern w:val="1"/>
-          </w:rPr>
-          <m:t xml:space="preserve"> </m:t>
-        </m:r>
-        <m:r>
-          <w:rPr>
-            <w:rFonts w:ascii="Cambria Math" w:hAnsi="Cambria Math"/>
-            <w:spacing w:val="5"/>
-            <w:kern w:val="1"/>
-          </w:rPr>
-          <m:t>6</m:t>
+          <m:t>6 × 6</m:t>
         </m:r>
       </m:oMath>
       <w:r>
@@ -4458,21 +4171,7 @@
           <w:spacing w:val="5"/>
           <w:kern w:val="1"/>
         </w:rPr>
-        <w:t xml:space="preserve">kernel </w:t>
-      </w:r>
-      <w:r>
-        <w:rPr>
-          <w:spacing w:val="5"/>
-          <w:kern w:val="1"/>
-        </w:rPr>
-        <w:t>and</w:t>
-      </w:r>
-      <w:r>
-        <w:rPr>
-          <w:spacing w:val="5"/>
-          <w:kern w:val="1"/>
-        </w:rPr>
-        <w:t xml:space="preserve"> </w:t>
+        <w:t xml:space="preserve">kernel and </w:t>
       </w:r>
       <m:oMath>
         <m:r>
@@ -4489,21 +4188,7 @@
           <w:spacing w:val="5"/>
           <w:kern w:val="1"/>
         </w:rPr>
-        <w:t xml:space="preserve"> output</w:t>
-      </w:r>
-      <w:r>
-        <w:rPr>
-          <w:spacing w:val="5"/>
-          <w:kern w:val="1"/>
-        </w:rPr>
-        <w:t xml:space="preserve"> channels </w:t>
-      </w:r>
-      <w:r>
-        <w:rPr>
-          <w:spacing w:val="5"/>
-          <w:kern w:val="1"/>
-        </w:rPr>
-        <w:t xml:space="preserve">will further shrink the input size to </w:t>
+        <w:t xml:space="preserve"> output channels will further shrink the input size to </w:t>
       </w:r>
       <m:oMath>
         <m:r>
@@ -4512,87 +4197,7 @@
             <w:spacing w:val="5"/>
             <w:kern w:val="1"/>
           </w:rPr>
-          <m:t>49</m:t>
-        </m:r>
-        <m:r>
-          <w:rPr>
-            <w:rFonts w:ascii="Cambria Math" w:hAnsi="Cambria Math"/>
-            <w:spacing w:val="5"/>
-            <w:kern w:val="1"/>
-          </w:rPr>
-          <m:t>3</m:t>
-        </m:r>
-        <m:r>
-          <w:rPr>
-            <w:rFonts w:ascii="Cambria Math" w:hAnsi="Cambria Math"/>
-            <w:spacing w:val="5"/>
-            <w:kern w:val="1"/>
-          </w:rPr>
-          <m:t xml:space="preserve"> </m:t>
-        </m:r>
-        <m:r>
-          <w:rPr>
-            <w:rFonts w:ascii="Cambria Math" w:hAnsi="Cambria Math"/>
-            <w:spacing w:val="5"/>
-            <w:kern w:val="1"/>
-          </w:rPr>
-          <m:t>×</m:t>
-        </m:r>
-        <m:r>
-          <w:rPr>
-            <w:rFonts w:ascii="Cambria Math" w:hAnsi="Cambria Math"/>
-            <w:spacing w:val="5"/>
-            <w:kern w:val="1"/>
-          </w:rPr>
-          <m:t xml:space="preserve"> </m:t>
-        </m:r>
-        <m:r>
-          <w:rPr>
-            <w:rFonts w:ascii="Cambria Math" w:hAnsi="Cambria Math"/>
-            <w:spacing w:val="5"/>
-            <w:kern w:val="1"/>
-          </w:rPr>
-          <m:t>49</m:t>
-        </m:r>
-        <m:r>
-          <w:rPr>
-            <w:rFonts w:ascii="Cambria Math" w:hAnsi="Cambria Math"/>
-            <w:spacing w:val="5"/>
-            <w:kern w:val="1"/>
-          </w:rPr>
-          <m:t>3</m:t>
-        </m:r>
-        <m:r>
-          <w:rPr>
-            <w:rFonts w:ascii="Cambria Math" w:hAnsi="Cambria Math"/>
-            <w:spacing w:val="5"/>
-            <w:kern w:val="1"/>
-          </w:rPr>
-          <m:t xml:space="preserve"> </m:t>
-        </m:r>
-        <m:r>
-          <w:rPr>
-            <w:rFonts w:ascii="Cambria Math" w:hAnsi="Cambria Math"/>
-            <w:spacing w:val="5"/>
-            <w:kern w:val="1"/>
-          </w:rPr>
-          <m:t>×</m:t>
-        </m:r>
-        <m:r>
-          <w:rPr>
-            <w:rFonts w:ascii="Cambria Math" w:hAnsi="Cambria Math"/>
-            <w:spacing w:val="5"/>
-            <w:kern w:val="1"/>
-          </w:rPr>
-          <m:t xml:space="preserve"> </m:t>
-        </m:r>
-        <m:r>
-          <w:rPr>
-            <w:rFonts w:ascii="Cambria Math" w:hAnsi="Cambria Math"/>
-            <w:spacing w:val="5"/>
-            <w:kern w:val="1"/>
-          </w:rPr>
-          <m:t>8</m:t>
+          <m:t>493 × 493 × 8</m:t>
         </m:r>
       </m:oMath>
       <w:r>
@@ -4615,17 +4220,8 @@
           <w:spacing w:val="5"/>
           <w:kern w:val="1"/>
         </w:rPr>
-        <w:t xml:space="preserve"> </w:t>
-      </w:r>
-      <w:proofErr w:type="gramStart"/>
-      <w:r>
-        <w:rPr>
-          <w:spacing w:val="5"/>
-          <w:kern w:val="1"/>
-        </w:rPr>
-        <w:t>max-pooled</w:t>
-      </w:r>
-      <w:proofErr w:type="gramEnd"/>
+        <w:t xml:space="preserve"> max-pooled</w:t>
+      </w:r>
       <w:r>
         <w:rPr>
           <w:spacing w:val="5"/>
@@ -4640,39 +4236,7 @@
             <w:spacing w:val="5"/>
             <w:kern w:val="1"/>
           </w:rPr>
-          <m:t>3</m:t>
-        </m:r>
-        <m:r>
-          <w:rPr>
-            <w:rFonts w:ascii="Cambria Math" w:hAnsi="Cambria Math"/>
-            <w:spacing w:val="5"/>
-            <w:kern w:val="1"/>
-          </w:rPr>
-          <m:t xml:space="preserve"> </m:t>
-        </m:r>
-        <m:r>
-          <w:rPr>
-            <w:rFonts w:ascii="Cambria Math" w:hAnsi="Cambria Math"/>
-            <w:spacing w:val="5"/>
-            <w:kern w:val="1"/>
-          </w:rPr>
-          <m:t>×</m:t>
-        </m:r>
-        <m:r>
-          <w:rPr>
-            <w:rFonts w:ascii="Cambria Math" w:hAnsi="Cambria Math"/>
-            <w:spacing w:val="5"/>
-            <w:kern w:val="1"/>
-          </w:rPr>
-          <m:t xml:space="preserve"> </m:t>
-        </m:r>
-        <m:r>
-          <w:rPr>
-            <w:rFonts w:ascii="Cambria Math" w:hAnsi="Cambria Math"/>
-            <w:spacing w:val="5"/>
-            <w:kern w:val="1"/>
-          </w:rPr>
-          <m:t>3</m:t>
+          <m:t>3 × 3</m:t>
         </m:r>
       </m:oMath>
       <w:r>
@@ -4702,8 +4266,17 @@
           <w:spacing w:val="5"/>
           <w:kern w:val="1"/>
         </w:rPr>
-        <w:t xml:space="preserve"> output before the fully connected layer in the size of </w:t>
-      </w:r>
+        <w:t xml:space="preserve"> output before the fully connected layer in the size </w:t>
+      </w:r>
+      <w:proofErr w:type="gramStart"/>
+      <w:r>
+        <w:rPr>
+          <w:spacing w:val="5"/>
+          <w:kern w:val="1"/>
+        </w:rPr>
+        <w:t xml:space="preserve">of </w:t>
+      </w:r>
+      <w:proofErr w:type="gramEnd"/>
       <m:oMath>
         <m:r>
           <w:rPr>
@@ -4711,87 +4284,7 @@
             <w:spacing w:val="5"/>
             <w:kern w:val="1"/>
           </w:rPr>
-          <m:t>49</m:t>
-        </m:r>
-        <m:r>
-          <w:rPr>
-            <w:rFonts w:ascii="Cambria Math" w:hAnsi="Cambria Math"/>
-            <w:spacing w:val="5"/>
-            <w:kern w:val="1"/>
-          </w:rPr>
-          <m:t>1</m:t>
-        </m:r>
-        <m:r>
-          <w:rPr>
-            <w:rFonts w:ascii="Cambria Math" w:hAnsi="Cambria Math"/>
-            <w:spacing w:val="5"/>
-            <w:kern w:val="1"/>
-          </w:rPr>
-          <m:t xml:space="preserve"> </m:t>
-        </m:r>
-        <m:r>
-          <w:rPr>
-            <w:rFonts w:ascii="Cambria Math" w:hAnsi="Cambria Math"/>
-            <w:spacing w:val="5"/>
-            <w:kern w:val="1"/>
-          </w:rPr>
-          <m:t>×</m:t>
-        </m:r>
-        <m:r>
-          <w:rPr>
-            <w:rFonts w:ascii="Cambria Math" w:hAnsi="Cambria Math"/>
-            <w:spacing w:val="5"/>
-            <w:kern w:val="1"/>
-          </w:rPr>
-          <m:t xml:space="preserve"> </m:t>
-        </m:r>
-        <m:r>
-          <w:rPr>
-            <w:rFonts w:ascii="Cambria Math" w:hAnsi="Cambria Math"/>
-            <w:spacing w:val="5"/>
-            <w:kern w:val="1"/>
-          </w:rPr>
-          <m:t>49</m:t>
-        </m:r>
-        <m:r>
-          <w:rPr>
-            <w:rFonts w:ascii="Cambria Math" w:hAnsi="Cambria Math"/>
-            <w:spacing w:val="5"/>
-            <w:kern w:val="1"/>
-          </w:rPr>
-          <m:t>1</m:t>
-        </m:r>
-        <m:r>
-          <w:rPr>
-            <w:rFonts w:ascii="Cambria Math" w:hAnsi="Cambria Math"/>
-            <w:spacing w:val="5"/>
-            <w:kern w:val="1"/>
-          </w:rPr>
-          <m:t xml:space="preserve"> </m:t>
-        </m:r>
-        <m:r>
-          <w:rPr>
-            <w:rFonts w:ascii="Cambria Math" w:hAnsi="Cambria Math"/>
-            <w:spacing w:val="5"/>
-            <w:kern w:val="1"/>
-          </w:rPr>
-          <m:t>×</m:t>
-        </m:r>
-        <m:r>
-          <w:rPr>
-            <w:rFonts w:ascii="Cambria Math" w:hAnsi="Cambria Math"/>
-            <w:spacing w:val="5"/>
-            <w:kern w:val="1"/>
-          </w:rPr>
-          <m:t xml:space="preserve"> </m:t>
-        </m:r>
-        <m:r>
-          <w:rPr>
-            <w:rFonts w:ascii="Cambria Math" w:hAnsi="Cambria Math"/>
-            <w:spacing w:val="5"/>
-            <w:kern w:val="1"/>
-          </w:rPr>
-          <m:t>8</m:t>
+          <m:t>491 × 491 × 8</m:t>
         </m:r>
       </m:oMath>
       <w:r>
@@ -4815,8 +4308,8 @@
 </file>
 
 <file path=word/numbering.xml><?xml version="1.0" encoding="utf-8"?>
-<w:numbering xmlns:wpc="http://schemas.microsoft.com/office/word/2010/wordprocessingCanvas" xmlns:cx="http://schemas.microsoft.com/office/drawing/2014/chartex" xmlns:cx1="http://schemas.microsoft.com/office/drawing/2015/9/8/chartex" xmlns:cx2="http://schemas.microsoft.com/office/drawing/2015/10/21/chartex" xmlns:cx3="http://schemas.microsoft.com/office/drawing/2016/5/9/chartex" xmlns:cx4="http://schemas.microsoft.com/office/drawing/2016/5/10/chartex" xmlns:cx5="http://schemas.microsoft.com/office/drawing/2016/5/11/chartex" xmlns:cx6="http://schemas.microsoft.com/office/drawing/2016/5/12/chartex" xmlns:cx7="http://schemas.microsoft.com/office/drawing/2016/5/13/chartex" xmlns:cx8="http://schemas.microsoft.com/office/drawing/2016/5/14/chartex" xmlns:mc="http://schemas.openxmlformats.org/markup-compatibility/2006" xmlns:aink="http://schemas.microsoft.com/office/drawing/2016/ink" xmlns:am3d="http://schemas.microsoft.com/office/drawing/2017/model3d" xmlns:o="urn:schemas-microsoft-com:office:office" xmlns:r="http://schemas.openxmlformats.org/officeDocument/2006/relationships" xmlns:m="http://schemas.openxmlformats.org/officeDocument/2006/math" xmlns:v="urn:schemas-microsoft-com:vml" xmlns:wp14="http://schemas.microsoft.com/office/word/2010/wordprocessingDrawing" xmlns:wp="http://schemas.openxmlformats.org/drawingml/2006/wordprocessingDrawing" xmlns:w10="urn:schemas-microsoft-com:office:word" xmlns:w="http://schemas.openxmlformats.org/wordprocessingml/2006/main" xmlns:w14="http://schemas.microsoft.com/office/word/2010/wordml" xmlns:w15="http://schemas.microsoft.com/office/word/2012/wordml" xmlns:w16cid="http://schemas.microsoft.com/office/word/2016/wordml/cid" xmlns:w16se="http://schemas.microsoft.com/office/word/2015/wordml/symex" xmlns:wpg="http://schemas.microsoft.com/office/word/2010/wordprocessingGroup" xmlns:wpi="http://schemas.microsoft.com/office/word/2010/wordprocessingInk" xmlns:wne="http://schemas.microsoft.com/office/word/2006/wordml" xmlns:wps="http://schemas.microsoft.com/office/word/2010/wordprocessingShape" mc:Ignorable="w14 w15 w16se w16cid wp14">
-  <w:abstractNum w:abstractNumId="0" w15:restartNumberingAfterBreak="0">
+<w:numbering xmlns:wpc="http://schemas.microsoft.com/office/word/2010/wordprocessingCanvas" xmlns:mc="http://schemas.openxmlformats.org/markup-compatibility/2006" xmlns:o="urn:schemas-microsoft-com:office:office" xmlns:r="http://schemas.openxmlformats.org/officeDocument/2006/relationships" xmlns:m="http://schemas.openxmlformats.org/officeDocument/2006/math" xmlns:v="urn:schemas-microsoft-com:vml" xmlns:wp14="http://schemas.microsoft.com/office/word/2010/wordprocessingDrawing" xmlns:wp="http://schemas.openxmlformats.org/drawingml/2006/wordprocessingDrawing" xmlns:w10="urn:schemas-microsoft-com:office:word" xmlns:w="http://schemas.openxmlformats.org/wordprocessingml/2006/main" xmlns:w14="http://schemas.microsoft.com/office/word/2010/wordml" xmlns:w15="http://schemas.microsoft.com/office/word/2012/wordml" xmlns:wpg="http://schemas.microsoft.com/office/word/2010/wordprocessingGroup" xmlns:wpi="http://schemas.microsoft.com/office/word/2010/wordprocessingInk" xmlns:wne="http://schemas.microsoft.com/office/word/2006/wordml" xmlns:wps="http://schemas.microsoft.com/office/word/2010/wordprocessingShape" mc:Ignorable="w14 w15 wp14">
+  <w:abstractNum w:abstractNumId="0">
     <w:nsid w:val="00000001"/>
     <w:multiLevelType w:val="hybridMultilevel"/>
     <w:tmpl w:val="00000001"/>
@@ -4895,7 +4388,7 @@
       </w:rPr>
     </w:lvl>
   </w:abstractNum>
-  <w:abstractNum w:abstractNumId="1" w15:restartNumberingAfterBreak="0">
+  <w:abstractNum w:abstractNumId="1">
     <w:nsid w:val="00000002"/>
     <w:multiLevelType w:val="hybridMultilevel"/>
     <w:tmpl w:val="00000002"/>
@@ -4974,7 +4467,7 @@
       </w:rPr>
     </w:lvl>
   </w:abstractNum>
-  <w:abstractNum w:abstractNumId="2" w15:restartNumberingAfterBreak="0">
+  <w:abstractNum w:abstractNumId="2">
     <w:nsid w:val="00000003"/>
     <w:multiLevelType w:val="hybridMultilevel"/>
     <w:tmpl w:val="00000003"/>
@@ -5053,7 +4546,7 @@
       </w:rPr>
     </w:lvl>
   </w:abstractNum>
-  <w:abstractNum w:abstractNumId="3" w15:restartNumberingAfterBreak="0">
+  <w:abstractNum w:abstractNumId="3">
     <w:nsid w:val="09AF3AC8"/>
     <w:multiLevelType w:val="hybridMultilevel"/>
     <w:tmpl w:val="9C5055AA"/>
@@ -5166,7 +4659,7 @@
       </w:rPr>
     </w:lvl>
   </w:abstractNum>
-  <w:abstractNum w:abstractNumId="4" w15:restartNumberingAfterBreak="0">
+  <w:abstractNum w:abstractNumId="4">
     <w:nsid w:val="0DEF417D"/>
     <w:multiLevelType w:val="hybridMultilevel"/>
     <w:tmpl w:val="2224112E"/>
@@ -5279,7 +4772,7 @@
       </w:rPr>
     </w:lvl>
   </w:abstractNum>
-  <w:abstractNum w:abstractNumId="5" w15:restartNumberingAfterBreak="0">
+  <w:abstractNum w:abstractNumId="5">
     <w:nsid w:val="18290592"/>
     <w:multiLevelType w:val="hybridMultilevel"/>
     <w:tmpl w:val="B2B08638"/>
@@ -5392,7 +4885,7 @@
       </w:rPr>
     </w:lvl>
   </w:abstractNum>
-  <w:abstractNum w:abstractNumId="6" w15:restartNumberingAfterBreak="0">
+  <w:abstractNum w:abstractNumId="6">
     <w:nsid w:val="335505F0"/>
     <w:multiLevelType w:val="hybridMultilevel"/>
     <w:tmpl w:val="6B8EAFD0"/>
@@ -5504,7 +4997,7 @@
       </w:rPr>
     </w:lvl>
   </w:abstractNum>
-  <w:abstractNum w:abstractNumId="7" w15:restartNumberingAfterBreak="0">
+  <w:abstractNum w:abstractNumId="7">
     <w:nsid w:val="51C41490"/>
     <w:multiLevelType w:val="multilevel"/>
     <w:tmpl w:val="2DC2D6E8"/>
@@ -5617,7 +5110,7 @@
       </w:rPr>
     </w:lvl>
   </w:abstractNum>
-  <w:abstractNum w:abstractNumId="8" w15:restartNumberingAfterBreak="0">
+  <w:abstractNum w:abstractNumId="8">
     <w:nsid w:val="5EE72173"/>
     <w:multiLevelType w:val="hybridMultilevel"/>
     <w:tmpl w:val="A9A23CB4"/>
@@ -5703,7 +5196,7 @@
       </w:pPr>
     </w:lvl>
   </w:abstractNum>
-  <w:abstractNum w:abstractNumId="9" w15:restartNumberingAfterBreak="0">
+  <w:abstractNum w:abstractNumId="9">
     <w:nsid w:val="603E0282"/>
     <w:multiLevelType w:val="hybridMultilevel"/>
     <w:tmpl w:val="AEC8B0D8"/>
@@ -5816,7 +5309,7 @@
       </w:rPr>
     </w:lvl>
   </w:abstractNum>
-  <w:abstractNum w:abstractNumId="10" w15:restartNumberingAfterBreak="0">
+  <w:abstractNum w:abstractNumId="10">
     <w:nsid w:val="61891B7F"/>
     <w:multiLevelType w:val="hybridMultilevel"/>
     <w:tmpl w:val="D474EF28"/>
@@ -5927,7 +5420,7 @@
       </w:rPr>
     </w:lvl>
   </w:abstractNum>
-  <w:abstractNum w:abstractNumId="11" w15:restartNumberingAfterBreak="0">
+  <w:abstractNum w:abstractNumId="11">
     <w:nsid w:val="6B001E3A"/>
     <w:multiLevelType w:val="hybridMultilevel"/>
     <w:tmpl w:val="B8BC9BCE"/>
@@ -6040,7 +5533,7 @@
       </w:rPr>
     </w:lvl>
   </w:abstractNum>
-  <w:abstractNum w:abstractNumId="12" w15:restartNumberingAfterBreak="0">
+  <w:abstractNum w:abstractNumId="12">
     <w:nsid w:val="6E503E0E"/>
     <w:multiLevelType w:val="multilevel"/>
     <w:tmpl w:val="E06E74FE"/>
@@ -6153,7 +5646,96 @@
       </w:rPr>
     </w:lvl>
   </w:abstractNum>
-  <w:abstractNum w:abstractNumId="13" w15:restartNumberingAfterBreak="0">
+  <w:abstractNum w:abstractNumId="13">
+    <w:nsid w:val="730B3FBF"/>
+    <w:multiLevelType w:val="hybridMultilevel"/>
+    <w:tmpl w:val="39F4D144"/>
+    <w:lvl w:ilvl="0" w:tplc="05DE5B4E">
+      <w:start w:val="1"/>
+      <w:numFmt w:val="decimal"/>
+      <w:lvlText w:val="%1"/>
+      <w:lvlJc w:val="left"/>
+      <w:pPr>
+        <w:ind w:left="720" w:hanging="720"/>
+      </w:pPr>
+      <w:rPr>
+        <w:rFonts w:hint="default"/>
+      </w:rPr>
+    </w:lvl>
+    <w:lvl w:ilvl="1" w:tplc="04090019" w:tentative="1">
+      <w:start w:val="1"/>
+      <w:numFmt w:val="lowerLetter"/>
+      <w:lvlText w:val="%2)"/>
+      <w:lvlJc w:val="left"/>
+      <w:pPr>
+        <w:ind w:left="840" w:hanging="420"/>
+      </w:pPr>
+    </w:lvl>
+    <w:lvl w:ilvl="2" w:tplc="0409001B" w:tentative="1">
+      <w:start w:val="1"/>
+      <w:numFmt w:val="lowerRoman"/>
+      <w:lvlText w:val="%3."/>
+      <w:lvlJc w:val="right"/>
+      <w:pPr>
+        <w:ind w:left="1260" w:hanging="420"/>
+      </w:pPr>
+    </w:lvl>
+    <w:lvl w:ilvl="3" w:tplc="0409000F" w:tentative="1">
+      <w:start w:val="1"/>
+      <w:numFmt w:val="decimal"/>
+      <w:lvlText w:val="%4."/>
+      <w:lvlJc w:val="left"/>
+      <w:pPr>
+        <w:ind w:left="1680" w:hanging="420"/>
+      </w:pPr>
+    </w:lvl>
+    <w:lvl w:ilvl="4" w:tplc="04090019" w:tentative="1">
+      <w:start w:val="1"/>
+      <w:numFmt w:val="lowerLetter"/>
+      <w:lvlText w:val="%5)"/>
+      <w:lvlJc w:val="left"/>
+      <w:pPr>
+        <w:ind w:left="2100" w:hanging="420"/>
+      </w:pPr>
+    </w:lvl>
+    <w:lvl w:ilvl="5" w:tplc="0409001B" w:tentative="1">
+      <w:start w:val="1"/>
+      <w:numFmt w:val="lowerRoman"/>
+      <w:lvlText w:val="%6."/>
+      <w:lvlJc w:val="right"/>
+      <w:pPr>
+        <w:ind w:left="2520" w:hanging="420"/>
+      </w:pPr>
+    </w:lvl>
+    <w:lvl w:ilvl="6" w:tplc="0409000F" w:tentative="1">
+      <w:start w:val="1"/>
+      <w:numFmt w:val="decimal"/>
+      <w:lvlText w:val="%7."/>
+      <w:lvlJc w:val="left"/>
+      <w:pPr>
+        <w:ind w:left="2940" w:hanging="420"/>
+      </w:pPr>
+    </w:lvl>
+    <w:lvl w:ilvl="7" w:tplc="04090019" w:tentative="1">
+      <w:start w:val="1"/>
+      <w:numFmt w:val="lowerLetter"/>
+      <w:lvlText w:val="%8)"/>
+      <w:lvlJc w:val="left"/>
+      <w:pPr>
+        <w:ind w:left="3360" w:hanging="420"/>
+      </w:pPr>
+    </w:lvl>
+    <w:lvl w:ilvl="8" w:tplc="0409001B" w:tentative="1">
+      <w:start w:val="1"/>
+      <w:numFmt w:val="lowerRoman"/>
+      <w:lvlText w:val="%9."/>
+      <w:lvlJc w:val="right"/>
+      <w:pPr>
+        <w:ind w:left="3780" w:hanging="420"/>
+      </w:pPr>
+    </w:lvl>
+  </w:abstractNum>
+  <w:abstractNum w:abstractNumId="14">
     <w:nsid w:val="752854F8"/>
     <w:multiLevelType w:val="hybridMultilevel"/>
     <w:tmpl w:val="DAA467B6"/>
@@ -6266,7 +5848,7 @@
       </w:rPr>
     </w:lvl>
   </w:abstractNum>
-  <w:abstractNum w:abstractNumId="14" w15:restartNumberingAfterBreak="0">
+  <w:abstractNum w:abstractNumId="15">
     <w:nsid w:val="7BBF2354"/>
     <w:multiLevelType w:val="hybridMultilevel"/>
     <w:tmpl w:val="26584CA6"/>
@@ -6395,7 +5977,7 @@
     <w:abstractNumId w:val="10"/>
   </w:num>
   <w:num w:numId="6">
-    <w:abstractNumId w:val="13"/>
+    <w:abstractNumId w:val="14"/>
   </w:num>
   <w:num w:numId="7">
     <w:abstractNumId w:val="6"/>
@@ -6407,7 +5989,7 @@
     <w:abstractNumId w:val="11"/>
   </w:num>
   <w:num w:numId="10">
-    <w:abstractNumId w:val="14"/>
+    <w:abstractNumId w:val="15"/>
   </w:num>
   <w:num w:numId="11">
     <w:abstractNumId w:val="5"/>
@@ -6424,21 +6006,24 @@
   <w:num w:numId="15">
     <w:abstractNumId w:val="8"/>
   </w:num>
+  <w:num w:numId="16">
+    <w:abstractNumId w:val="13"/>
+  </w:num>
 </w:numbering>
 </file>
 
 <file path=word/styles.xml><?xml version="1.0" encoding="utf-8"?>
-<w:styles xmlns:mc="http://schemas.openxmlformats.org/markup-compatibility/2006" xmlns:r="http://schemas.openxmlformats.org/officeDocument/2006/relationships" xmlns:w="http://schemas.openxmlformats.org/wordprocessingml/2006/main" xmlns:w14="http://schemas.microsoft.com/office/word/2010/wordml" xmlns:w15="http://schemas.microsoft.com/office/word/2012/wordml" xmlns:w16cid="http://schemas.microsoft.com/office/word/2016/wordml/cid" xmlns:w16se="http://schemas.microsoft.com/office/word/2015/wordml/symex" mc:Ignorable="w14 w15 w16se w16cid">
+<w:styles xmlns:mc="http://schemas.openxmlformats.org/markup-compatibility/2006" xmlns:r="http://schemas.openxmlformats.org/officeDocument/2006/relationships" xmlns:w="http://schemas.openxmlformats.org/wordprocessingml/2006/main" xmlns:w14="http://schemas.microsoft.com/office/word/2010/wordml" xmlns:w15="http://schemas.microsoft.com/office/word/2012/wordml" mc:Ignorable="w14 w15">
   <w:docDefaults>
     <w:rPrDefault>
       <w:rPr>
-        <w:rFonts w:ascii="Times New Roman" w:eastAsia="宋体" w:hAnsi="Times New Roman" w:cs="Times New Roman"/>
+        <w:rFonts w:ascii="Times New Roman" w:eastAsia="SimSun" w:hAnsi="Times New Roman" w:cs="Times New Roman"/>
         <w:lang w:val="en-US" w:eastAsia="en-US" w:bidi="ar-SA"/>
       </w:rPr>
     </w:rPrDefault>
     <w:pPrDefault/>
   </w:docDefaults>
-  <w:latentStyles w:defLockedState="0" w:defUIPriority="99" w:defSemiHidden="0" w:defUnhideWhenUsed="0" w:defQFormat="0" w:count="376">
+  <w:latentStyles w:defLockedState="0" w:defUIPriority="99" w:defSemiHidden="0" w:defUnhideWhenUsed="0" w:defQFormat="0" w:count="371">
     <w:lsdException w:name="Normal" w:uiPriority="0" w:qFormat="1"/>
     <w:lsdException w:name="heading 1" w:uiPriority="9" w:qFormat="1"/>
     <w:lsdException w:name="heading 2" w:semiHidden="1" w:uiPriority="9" w:unhideWhenUsed="1" w:qFormat="1"/>
@@ -6801,11 +6386,6 @@
     <w:lsdException w:name="List Table 5 Dark Accent 6" w:uiPriority="50"/>
     <w:lsdException w:name="List Table 6 Colorful Accent 6" w:uiPriority="51"/>
     <w:lsdException w:name="List Table 7 Colorful Accent 6" w:uiPriority="52"/>
-    <w:lsdException w:name="Mention" w:semiHidden="1" w:unhideWhenUsed="1"/>
-    <w:lsdException w:name="Smart Hyperlink" w:semiHidden="1" w:unhideWhenUsed="1"/>
-    <w:lsdException w:name="Hashtag" w:semiHidden="1" w:unhideWhenUsed="1"/>
-    <w:lsdException w:name="Unresolved Mention" w:semiHidden="1" w:unhideWhenUsed="1"/>
-    <w:lsdException w:name="Smart Link" w:semiHidden="1" w:unhideWhenUsed="1"/>
   </w:latentStyles>
   <w:style w:type="paragraph" w:default="1" w:styleId="a">
     <w:name w:val="Normal"/>
@@ -6866,6 +6446,7 @@
     <w:uiPriority w:val="59"/>
     <w:rsid w:val="00CB60F5"/>
     <w:tblPr>
+      <w:tblInd w:w="0" w:type="dxa"/>
       <w:tblBorders>
         <w:top w:val="single" w:sz="4" w:space="0" w:color="auto"/>
         <w:left w:val="single" w:sz="4" w:space="0" w:color="auto"/>
@@ -6874,9 +6455,15 @@
         <w:insideH w:val="single" w:sz="4" w:space="0" w:color="auto"/>
         <w:insideV w:val="single" w:sz="4" w:space="0" w:color="auto"/>
       </w:tblBorders>
+      <w:tblCellMar>
+        <w:top w:w="0" w:type="dxa"/>
+        <w:left w:w="108" w:type="dxa"/>
+        <w:bottom w:w="0" w:type="dxa"/>
+        <w:right w:w="108" w:type="dxa"/>
+      </w:tblCellMar>
     </w:tblPr>
   </w:style>
-  <w:style w:type="character" w:styleId="a6">
+  <w:style w:type="character" w:customStyle="1" w:styleId="UnresolvedMention">
     <w:name w:val="Unresolved Mention"/>
     <w:basedOn w:val="a0"/>
     <w:uiPriority w:val="99"/>
@@ -6888,7 +6475,7 @@
       <w:shd w:val="clear" w:color="auto" w:fill="E1DFDD"/>
     </w:rPr>
   </w:style>
-  <w:style w:type="paragraph" w:styleId="a7">
+  <w:style w:type="paragraph" w:styleId="a6">
     <w:name w:val="List Paragraph"/>
     <w:basedOn w:val="a"/>
     <w:uiPriority w:val="34"/>
@@ -6898,7 +6485,7 @@
       <w:ind w:firstLineChars="200" w:firstLine="420"/>
     </w:pPr>
   </w:style>
-  <w:style w:type="character" w:styleId="a8">
+  <w:style w:type="character" w:styleId="a7">
     <w:name w:val="Placeholder Text"/>
     <w:basedOn w:val="a0"/>
     <w:uiPriority w:val="99"/>
@@ -6908,7 +6495,7 @@
       <w:color w:val="808080"/>
     </w:rPr>
   </w:style>
-  <w:style w:type="paragraph" w:styleId="a9">
+  <w:style w:type="paragraph" w:styleId="a8">
     <w:name w:val="caption"/>
     <w:basedOn w:val="a"/>
     <w:next w:val="a"/>
@@ -6917,7 +6504,7 @@
     <w:qFormat/>
     <w:rsid w:val="00CA72A6"/>
     <w:rPr>
-      <w:rFonts w:asciiTheme="majorHAnsi" w:eastAsia="黑体" w:hAnsiTheme="majorHAnsi" w:cstheme="majorBidi"/>
+      <w:rFonts w:asciiTheme="majorHAnsi" w:eastAsia="SimHei" w:hAnsiTheme="majorHAnsi" w:cstheme="majorBidi"/>
     </w:rPr>
   </w:style>
 </w:styles>
@@ -7248,7 +6835,7 @@
 </file>
 
 <file path=customXml/itemProps1.xml><?xml version="1.0" encoding="utf-8"?>
-<ds:datastoreItem xmlns:ds="http://schemas.openxmlformats.org/officeDocument/2006/customXml" ds:itemID="{7A5B2E18-6D6F-C94C-BE37-AD1E409409B6}">
+<ds:datastoreItem xmlns:ds="http://schemas.openxmlformats.org/officeDocument/2006/customXml" ds:itemID="{D32C2960-00D1-4330-B0D0-B3431587B3A1}">
   <ds:schemaRefs>
     <ds:schemaRef ds:uri="http://schemas.openxmlformats.org/officeDocument/2006/bibliography"/>
   </ds:schemaRefs>

</xml_diff>